<commit_message>
Đang làm lý thuyết lab03 - chưa làm thực hành
</commit_message>
<xml_diff>
--- a/Trả lời câu hỏi/2312609_NguyenNgocThanhHienLab03.docx
+++ b/Trả lời câu hỏi/2312609_NguyenNgocThanhHienLab03.docx
@@ -31,7 +31,6 @@
           <w:docPartGallery w:val="Table of Contents"/>
         </w:docPartObj>
       </w:sdtPr>
-      <w:sdtEndPr/>
       <w:sdtContent>
         <w:p>
           <w:pPr>
@@ -125,10 +124,7 @@
               <w:fldChar w:fldCharType="begin"/>
             </w:r>
             <w:r>
-              <w:instrText xml:space="preserve">PAGEREF _Toc22766 </w:instrText>
-            </w:r>
-            <w:r>
-              <w:instrText>\h</w:instrText>
+              <w:instrText>PAGEREF _Toc22766 \h</w:instrText>
             </w:r>
             <w:r>
               <w:fldChar w:fldCharType="separate"/>
@@ -279,10 +275,7 @@
           </w:pPr>
           <w:hyperlink w:anchor="_Toc22771">
             <w:r>
-              <w:t xml:space="preserve">III.1.4. Trả </w:t>
-            </w:r>
-            <w:r>
-              <w:t>lời câu hỏi:</w:t>
+              <w:t>III.1.4. Trả lời câu hỏi:</w:t>
             </w:r>
             <w:r>
               <w:tab/>
@@ -387,10 +380,7 @@
               <w:fldChar w:fldCharType="begin"/>
             </w:r>
             <w:r>
-              <w:instrText>PAG</w:instrText>
-            </w:r>
-            <w:r>
-              <w:instrText>EREF _Toc22774 \h</w:instrText>
+              <w:instrText>PAGEREF _Toc22774 \h</w:instrText>
             </w:r>
             <w:r>
               <w:fldChar w:fldCharType="separate"/>
@@ -637,10 +627,7 @@
           </w:pPr>
           <w:hyperlink w:anchor="_Toc22782">
             <w:r>
-              <w:t>III.5. Kiểm tra khả năng phân biệt biên thông</w:t>
-            </w:r>
-            <w:r>
-              <w:t xml:space="preserve"> điệp của giao thức UDP</w:t>
+              <w:t>III.5. Kiểm tra khả năng phân biệt biên thông điệp của giao thức UDP</w:t>
             </w:r>
             <w:r>
               <w:tab/>
@@ -751,10 +738,7 @@
               <w:fldChar w:fldCharType="separate"/>
             </w:r>
             <w:r>
-              <w:t>10</w:t>
-            </w:r>
-            <w:r>
-              <w:t xml:space="preserve"> </w:t>
+              <w:t xml:space="preserve">10 </w:t>
             </w:r>
             <w:r>
               <w:fldChar w:fldCharType="end"/>
@@ -844,10 +828,7 @@
               <w:fldChar w:fldCharType="begin"/>
             </w:r>
             <w:r>
-              <w:instrText>PAGEREF _To</w:instrText>
-            </w:r>
-            <w:r>
-              <w:instrText>c22788 \h</w:instrText>
+              <w:instrText>PAGEREF _Toc22788 \h</w:instrText>
             </w:r>
             <w:r>
               <w:fldChar w:fldCharType="separate"/>
@@ -998,10 +979,7 @@
           </w:pPr>
           <w:hyperlink w:anchor="_Toc22793">
             <w:r>
-              <w:t>III.7.1</w:t>
-            </w:r>
-            <w:r>
-              <w:t>. Hướng dẫn lập trình để ngăn cản mất gói tin</w:t>
+              <w:t>III.7.1. Hướng dẫn lập trình để ngăn cản mất gói tin</w:t>
             </w:r>
             <w:r>
               <w:tab/>
@@ -1206,10 +1184,7 @@
         <w:ind w:left="-5" w:right="112"/>
       </w:pPr>
       <w:r>
-        <w:t>1) Xây dựng chư</w:t>
-      </w:r>
-      <w:r>
-        <w:t xml:space="preserve">ơng trình UDP Client – Server đơn giản (xem hướng dẫn) </w:t>
+        <w:t xml:space="preserve">1) Xây dựng chương trình UDP Client – Server đơn giản (xem hướng dẫn) </w:t>
       </w:r>
     </w:p>
     <w:p>
@@ -1257,19 +1232,7 @@
         <w:t xml:space="preserve">III.1.  </w:t>
       </w:r>
       <w:r>
-        <w:t>Xây d</w:t>
-      </w:r>
-      <w:r>
-        <w:t>ự</w:t>
-      </w:r>
-      <w:r>
-        <w:t>ng chương trình UDP Client – Server đơn gi</w:t>
-      </w:r>
-      <w:r>
-        <w:t>ả</w:t>
-      </w:r>
-      <w:r>
-        <w:t>n</w:t>
+        <w:t>Xây dựng chương trình UDP Client – Server đơn giản</w:t>
       </w:r>
       <w:r>
         <w:rPr>
@@ -1293,25 +1256,7 @@
         <w:t xml:space="preserve">III.1.1.  </w:t>
       </w:r>
       <w:r>
-        <w:t>Hư</w:t>
-      </w:r>
-      <w:r>
-        <w:t>ớ</w:t>
-      </w:r>
-      <w:r>
-        <w:t>ng d</w:t>
-      </w:r>
-      <w:r>
-        <w:t>ẫ</w:t>
-      </w:r>
-      <w:r>
-        <w:t>n l</w:t>
-      </w:r>
-      <w:r>
-        <w:t>ậ</w:t>
-      </w:r>
-      <w:r>
-        <w:t>p trình UDP Server</w:t>
+        <w:t>Hướng dẫn lập trình UDP Server</w:t>
       </w:r>
       <w:r>
         <w:rPr>
@@ -1369,14 +1314,7 @@
           <w:rFonts w:ascii="Courier New" w:eastAsia="Courier New" w:hAnsi="Courier New" w:cs="Courier New"/>
           <w:sz w:val="20"/>
         </w:rPr>
-        <w:t xml:space="preserve"> </w:t>
-      </w:r>
-      <w:r>
-        <w:rPr>
-          <w:rFonts w:ascii="Courier New" w:eastAsia="Courier New" w:hAnsi="Courier New" w:cs="Courier New"/>
-          <w:sz w:val="20"/>
-        </w:rPr>
-        <w:t xml:space="preserve">System.Net.Sockets; </w:t>
+        <w:t xml:space="preserve"> System.Net.Sockets; </w:t>
       </w:r>
     </w:p>
     <w:p>
@@ -1613,10 +1551,7 @@
         <w:ind w:left="-5" w:right="112"/>
       </w:pPr>
       <w:r>
-        <w:t>Chương trình UDP Server khác với chương trình TCP Server ở chỗ nó không lắng nghe kết n</w:t>
-      </w:r>
-      <w:r>
-        <w:t xml:space="preserve">ối, trên socket ta chỉ việc Bind nó với Server EndPoint </w:t>
+        <w:t xml:space="preserve">Chương trình UDP Server khác với chương trình TCP Server ở chỗ nó không lắng nghe kết nối, trên socket ta chỉ việc Bind nó với Server EndPoint </w:t>
       </w:r>
     </w:p>
     <w:p>
@@ -1678,10 +1613,7 @@
         <w:ind w:left="-5" w:right="112"/>
       </w:pPr>
       <w:r>
-        <w:t xml:space="preserve">Để nhận dữ liệu từ </w:t>
-      </w:r>
-      <w:r>
-        <w:t xml:space="preserve">client gởi lên ta dùng hàm ReceiveFrom với chú ý EndPoint chứa thông tin của client kết nối đến phải được truyền tham chiếu </w:t>
+        <w:t xml:space="preserve">Để nhận dữ liệu từ client gởi lên ta dùng hàm ReceiveFrom với chú ý EndPoint chứa thông tin của client kết nối đến phải được truyền tham chiếu </w:t>
       </w:r>
     </w:p>
     <w:p>
@@ -1744,25 +1676,7 @@
         <w:t xml:space="preserve">III.1.2.  </w:t>
       </w:r>
       <w:r>
-        <w:t>Hư</w:t>
-      </w:r>
-      <w:r>
-        <w:t>ớ</w:t>
-      </w:r>
-      <w:r>
-        <w:t>ng d</w:t>
-      </w:r>
-      <w:r>
-        <w:t>ẫ</w:t>
-      </w:r>
-      <w:r>
-        <w:t>n l</w:t>
-      </w:r>
-      <w:r>
-        <w:t>ậ</w:t>
-      </w:r>
-      <w:r>
-        <w:t>p trình UDP Client</w:t>
+        <w:t>Hướng dẫn lập trình UDP Client</w:t>
       </w:r>
       <w:r>
         <w:rPr>
@@ -1778,10 +1692,7 @@
         <w:ind w:left="-5" w:right="112"/>
       </w:pPr>
       <w:r>
-        <w:t xml:space="preserve">Tạo Server </w:t>
-      </w:r>
-      <w:r>
-        <w:t xml:space="preserve">Socket, Socket này sẽ được dùng để gởi dữ liệu tới Server </w:t>
+        <w:t xml:space="preserve">Tạo Server Socket, Socket này sẽ được dùng để gởi dữ liệu tới Server </w:t>
       </w:r>
     </w:p>
     <w:p>
@@ -1910,15 +1821,7 @@
           <w:color w:val="008080"/>
           <w:sz w:val="20"/>
         </w:rPr>
-        <w:t>Sock</w:t>
-      </w:r>
-      <w:r>
-        <w:rPr>
-          <w:rFonts w:ascii="Courier New" w:eastAsia="Courier New" w:hAnsi="Courier New" w:cs="Courier New"/>
-          <w:color w:val="008080"/>
-          <w:sz w:val="20"/>
-        </w:rPr>
-        <w:t>etFlags</w:t>
+        <w:t>SocketFlags</w:t>
       </w:r>
       <w:r>
         <w:rPr>
@@ -2090,25 +1993,7 @@
         <w:t xml:space="preserve">III.1.4.  </w:t>
       </w:r>
       <w:r>
-        <w:t>Tr</w:t>
-      </w:r>
-      <w:r>
-        <w:t>ả</w:t>
-      </w:r>
-      <w:r>
-        <w:t xml:space="preserve"> l</w:t>
-      </w:r>
-      <w:r>
-        <w:t>ờ</w:t>
-      </w:r>
-      <w:r>
-        <w:t>i câu h</w:t>
-      </w:r>
-      <w:r>
-        <w:t>ỏ</w:t>
-      </w:r>
-      <w:r>
-        <w:t>i:</w:t>
+        <w:t>Trả lời câu hỏi:</w:t>
       </w:r>
       <w:r>
         <w:rPr>
@@ -2235,13 +2120,7 @@
         <w:t xml:space="preserve">III.2.  </w:t>
       </w:r>
       <w:r>
-        <w:t>Bài t</w:t>
-      </w:r>
-      <w:r>
-        <w:t>ậ</w:t>
-      </w:r>
-      <w:r>
-        <w:t>p</w:t>
+        <w:t>Bài tập</w:t>
       </w:r>
       <w:r>
         <w:rPr>
@@ -2266,10 +2145,7 @@
         <w:t xml:space="preserve"> </w:t>
       </w:r>
       <w:r>
-        <w:t>Cải tiến chương</w:t>
-      </w:r>
-      <w:r>
-        <w:t xml:space="preserve"> trình để ở client gõ “exit” thì đóng client, khi client gõ “exit all” thì đóng cả client và server. </w:t>
+        <w:t xml:space="preserve">Cải tiến chương trình để ở client gõ “exit” thì đóng client, khi client gõ “exit all” thì đóng cả client và server. </w:t>
       </w:r>
     </w:p>
     <w:p>
@@ -2286,46 +2162,7 @@
         <w:t xml:space="preserve">III.3.  </w:t>
       </w:r>
       <w:r>
-        <w:t xml:space="preserve"> C</w:t>
-      </w:r>
-      <w:r>
-        <w:t>ả</w:t>
-      </w:r>
-      <w:r>
-        <w:t>i ti</w:t>
-      </w:r>
-      <w:r>
-        <w:t>ế</w:t>
-      </w:r>
-      <w:r>
-        <w:t>n chương trình UDP client-server đ</w:t>
-      </w:r>
-      <w:r>
-        <w:t>ể</w:t>
-      </w:r>
-      <w:r>
-        <w:t xml:space="preserve"> có th</w:t>
-      </w:r>
-      <w:r>
-        <w:t>ể</w:t>
-      </w:r>
-      <w:r>
-        <w:t xml:space="preserve"> g</w:t>
-      </w:r>
-      <w:r>
-        <w:t>ở</w:t>
-      </w:r>
-      <w:r>
-        <w:t>i và nh</w:t>
-      </w:r>
-      <w:r>
-        <w:t>ậ</w:t>
-      </w:r>
-      <w:r>
-        <w:t>n d</w:t>
-      </w:r>
-      <w:r>
-        <w:t>ữ</w:t>
+        <w:t xml:space="preserve"> Cải tiến chương trình UDP client-server để có thể gởi và nhận dữ</w:t>
       </w:r>
       <w:r>
         <w:rPr>
@@ -2334,19 +2171,7 @@
         <w:t xml:space="preserve"> </w:t>
       </w:r>
       <w:r>
-        <w:t>li</w:t>
-      </w:r>
-      <w:r>
-        <w:t>ệ</w:t>
-      </w:r>
-      <w:r>
-        <w:t>u liên t</w:t>
-      </w:r>
-      <w:r>
-        <w:t>ụ</w:t>
-      </w:r>
-      <w:r>
-        <w:t>c</w:t>
+        <w:t>liệu liên tục</w:t>
       </w:r>
       <w:r>
         <w:rPr>
@@ -2370,25 +2195,7 @@
         <w:t xml:space="preserve">III.3.1.  </w:t>
       </w:r>
       <w:r>
-        <w:t>Hư</w:t>
-      </w:r>
-      <w:r>
-        <w:t>ớ</w:t>
-      </w:r>
-      <w:r>
-        <w:t>ng d</w:t>
-      </w:r>
-      <w:r>
-        <w:t>ẫ</w:t>
-      </w:r>
-      <w:r>
-        <w:t>n l</w:t>
-      </w:r>
-      <w:r>
-        <w:t>ậ</w:t>
-      </w:r>
-      <w:r>
-        <w:t>p trình UDP Client</w:t>
+        <w:t>Hướng dẫn lập trình UDP Client</w:t>
       </w:r>
       <w:r>
         <w:rPr>
@@ -2510,14 +2317,7 @@
           <w:rFonts w:ascii="Courier New" w:eastAsia="Courier New" w:hAnsi="Courier New" w:cs="Courier New"/>
           <w:sz w:val="20"/>
         </w:rPr>
-        <w:t xml:space="preserve">    serverSocket</w:t>
-      </w:r>
-      <w:r>
-        <w:rPr>
-          <w:rFonts w:ascii="Courier New" w:eastAsia="Courier New" w:hAnsi="Courier New" w:cs="Courier New"/>
-          <w:sz w:val="20"/>
-        </w:rPr>
-        <w:t xml:space="preserve">.SendTo(buff, 0, buff.Length, </w:t>
+        <w:t xml:space="preserve">    serverSocket.SendTo(buff, 0, buff.Length, </w:t>
       </w:r>
       <w:r>
         <w:rPr>
@@ -2651,25 +2451,7 @@
         <w:t xml:space="preserve">III.3.2.  </w:t>
       </w:r>
       <w:r>
-        <w:t>Hư</w:t>
-      </w:r>
-      <w:r>
-        <w:t>ớ</w:t>
-      </w:r>
-      <w:r>
-        <w:t>ng d</w:t>
-      </w:r>
-      <w:r>
-        <w:t>ẫ</w:t>
-      </w:r>
-      <w:r>
-        <w:t>n l</w:t>
-      </w:r>
-      <w:r>
-        <w:t>ậ</w:t>
-      </w:r>
-      <w:r>
-        <w:t>p trình UDP Server</w:t>
+        <w:t>Hướng dẫn lập trình UDP Server</w:t>
       </w:r>
       <w:r>
         <w:rPr>
@@ -2790,14 +2572,7 @@
           <w:rFonts w:ascii="Courier New" w:eastAsia="Courier New" w:hAnsi="Courier New" w:cs="Courier New"/>
           <w:sz w:val="20"/>
         </w:rPr>
-        <w:t xml:space="preserve">    </w:t>
-      </w:r>
-      <w:r>
-        <w:rPr>
-          <w:rFonts w:ascii="Courier New" w:eastAsia="Courier New" w:hAnsi="Courier New" w:cs="Courier New"/>
-          <w:sz w:val="20"/>
-        </w:rPr>
-        <w:t xml:space="preserve">byteReceive = serverSocket.ReceiveFrom(buff, 0, buff.Length, </w:t>
+        <w:t xml:space="preserve">    byteReceive = serverSocket.ReceiveFrom(buff, 0, buff.Length, </w:t>
       </w:r>
       <w:r>
         <w:rPr>
@@ -3080,25 +2855,7 @@
         <w:t xml:space="preserve">III.3.4.  </w:t>
       </w:r>
       <w:r>
-        <w:t>Tr</w:t>
-      </w:r>
-      <w:r>
-        <w:t>ả</w:t>
-      </w:r>
-      <w:r>
-        <w:t xml:space="preserve"> l</w:t>
-      </w:r>
-      <w:r>
-        <w:t>ờ</w:t>
-      </w:r>
-      <w:r>
-        <w:t>i câu h</w:t>
-      </w:r>
-      <w:r>
-        <w:t>ỏ</w:t>
-      </w:r>
-      <w:r>
-        <w:t>i:</w:t>
+        <w:t>Trả lời câu hỏi:</w:t>
       </w:r>
       <w:r>
         <w:rPr>
@@ -3131,10 +2888,7 @@
         <w:ind w:right="112" w:hanging="360"/>
       </w:pPr>
       <w:r>
-        <w:t xml:space="preserve">Khi chạy chương trình </w:t>
-      </w:r>
-      <w:r>
-        <w:t xml:space="preserve">với đoạn code gởi nhận dữ liệu như trên, lúc chưa nhập dữ liệu cho client để gởi lên thì không xảy ra lỗi nhưng khi nhập dữ liệu để gởi lên server sẽ xảy ra lỗi, vì sao lại xảy ra lỗi này ? </w:t>
+        <w:t xml:space="preserve">Khi chạy chương trình với đoạn code gởi nhận dữ liệu như trên, lúc chưa nhập dữ liệu cho client để gởi lên thì không xảy ra lỗi nhưng khi nhập dữ liệu để gởi lên server sẽ xảy ra lỗi, vì sao lại xảy ra lỗi này ? </w:t>
       </w:r>
     </w:p>
     <w:p>
@@ -3143,19 +2897,49 @@
         <w:ind w:left="370" w:right="112"/>
       </w:pPr>
       <w:r>
-        <w:t xml:space="preserve"> ................................................................</w:t>
-      </w:r>
-      <w:r>
-        <w:t xml:space="preserve">.....................................................................  </w:t>
-      </w:r>
-    </w:p>
-    <w:p>
-      <w:pPr>
-        <w:spacing w:after="249" w:line="276" w:lineRule="auto"/>
+        <w:t>Đây là lỗi bên phía Client do biến remote được sử dụng trước khi được khởi tạo giá trị.</w:t>
+      </w:r>
+    </w:p>
+    <w:p>
+      <w:pPr>
+        <w:spacing w:line="276" w:lineRule="auto"/>
         <w:ind w:left="370" w:right="112"/>
       </w:pPr>
       <w:r>
-        <w:t xml:space="preserve"> .....................................................................................................................................  </w:t>
+        <w:t xml:space="preserve">- Trước khi nhập tin nhắn: chương trình dừng để chờ nhập dữ liệu </w:t>
+      </w:r>
+      <w:r>
+        <w:sym w:font="Wingdings" w:char="F0E0"/>
+      </w:r>
+      <w:r>
+        <w:t xml:space="preserve"> lệnh</w:t>
+      </w:r>
+      <w:r>
+        <w:t>serverSocket.SendTo(...)</w:t>
+      </w:r>
+      <w:r>
+        <w:t xml:space="preserve"> chưa được thực thi và không có lỗi nào xảy ra.</w:t>
+      </w:r>
+    </w:p>
+    <w:p>
+      <w:pPr>
+        <w:spacing w:line="276" w:lineRule="auto"/>
+        <w:ind w:left="370" w:right="112"/>
+      </w:pPr>
+      <w:r>
+        <w:t xml:space="preserve">- Sau khi nhập tin nhắn: chương trình gọi lệnh </w:t>
+      </w:r>
+      <w:r>
+        <w:t>serverSocket.SendTo(...)</w:t>
+      </w:r>
+      <w:r>
+        <w:t xml:space="preserve">, nhưng biến remote chưa có giá trị (null hoặc chưa được gán) </w:t>
+      </w:r>
+      <w:r>
+        <w:sym w:font="Wingdings" w:char="F0E0"/>
+      </w:r>
+      <w:r>
+        <w:t xml:space="preserve"> việc gửi dữ liệu đến một địa chỉ không xác định sẽ gây lỗi</w:t>
       </w:r>
     </w:p>
     <w:p>
@@ -3168,10 +2952,16 @@
         <w:ind w:right="112" w:hanging="360"/>
       </w:pPr>
       <w:r>
-        <w:t>Khi server chưa bật thì chương trình trên có bị</w:t>
-      </w:r>
-      <w:r>
-        <w:t xml:space="preserve"> lỗi không? Tạo sao </w:t>
+        <w:t>Khi server chưa bật thì chương trình trên có bị lỗi không? Tạ</w:t>
+      </w:r>
+      <w:r>
+        <w:t>i</w:t>
+      </w:r>
+      <w:r>
+        <w:t xml:space="preserve"> sao</w:t>
+      </w:r>
+      <w:r>
+        <w:t>?</w:t>
       </w:r>
     </w:p>
     <w:p>
@@ -3180,19 +2970,60 @@
         <w:ind w:left="370" w:right="112"/>
       </w:pPr>
       <w:r>
-        <w:t xml:space="preserve"> .....................................................................................................................................  </w:t>
-      </w:r>
-    </w:p>
-    <w:p>
-      <w:pPr>
-        <w:spacing w:after="252" w:line="276" w:lineRule="auto"/>
+        <w:t xml:space="preserve">Có, client </w:t>
+      </w:r>
+      <w:r>
+        <w:tab/>
+        <w:t>không báo lỗi ngày lập tực nhưng sẽ bị treo hoặc đơ vô thời hạn, vì:</w:t>
+      </w:r>
+    </w:p>
+    <w:p>
+      <w:pPr>
+        <w:spacing w:line="276" w:lineRule="auto"/>
         <w:ind w:left="370" w:right="112"/>
       </w:pPr>
       <w:r>
-        <w:t xml:space="preserve"> .................................................................................................</w:t>
-      </w:r>
-      <w:r>
-        <w:t xml:space="preserve">....................................  </w:t>
+        <w:lastRenderedPageBreak/>
+        <w:t xml:space="preserve">- UDP là một giao thức không kết nối (connectionsless): giao thức chỉ đơn giản là gửi một gói tin vào mạng tới địa chỉ đích mà không cần biết có </w:t>
+      </w:r>
+      <w:r>
+        <w:t xml:space="preserve">ai nhận hay không </w:t>
+      </w:r>
+      <w:r>
+        <w:sym w:font="Wingdings" w:char="F0E0"/>
+      </w:r>
+      <w:r>
+        <w:t xml:space="preserve"> thao tác gửi đi sẽ thành công mà không gây lỗi ngay cả khi server không mở.</w:t>
+      </w:r>
+    </w:p>
+    <w:p>
+      <w:pPr>
+        <w:spacing w:line="276" w:lineRule="auto"/>
+        <w:ind w:left="370" w:right="112"/>
+      </w:pPr>
+      <w:r>
+        <w:t xml:space="preserve">- Bị khóa ở lệnh </w:t>
+      </w:r>
+      <w:r>
+        <w:t>ReceiveFrom()</w:t>
+      </w:r>
+      <w:r>
+        <w:t xml:space="preserve">: đây là lệnh chặn (blocking call), client sẽ dừng lại và chờ phản hồi từ server </w:t>
+      </w:r>
+      <w:r>
+        <w:sym w:font="Wingdings" w:char="F0E0"/>
+      </w:r>
+      <w:r>
+        <w:t xml:space="preserve"> </w:t>
+      </w:r>
+      <w:r>
+        <w:t xml:space="preserve">vì server không được bật, sẽ không có phản hồi nào từ server được gửi cho client </w:t>
+      </w:r>
+      <w:r>
+        <w:sym w:font="Wingdings" w:char="F0E0"/>
+      </w:r>
+      <w:r>
+        <w:t xml:space="preserve"> client bị treo ở trạng thái chờ không thoát ra được.</w:t>
       </w:r>
     </w:p>
     <w:p>
@@ -3214,19 +3045,34 @@
         <w:ind w:left="370" w:right="112"/>
       </w:pPr>
       <w:r>
-        <w:t xml:space="preserve"> ..................................................................................................................................</w:t>
-      </w:r>
-      <w:r>
-        <w:t xml:space="preserve">...  </w:t>
-      </w:r>
-    </w:p>
-    <w:p>
-      <w:pPr>
-        <w:spacing w:after="296" w:line="276" w:lineRule="auto"/>
+        <w:t>Không, server vẫn sẽ hoạt động bình thường, vì:</w:t>
+      </w:r>
+    </w:p>
+    <w:p>
+      <w:pPr>
+        <w:spacing w:line="276" w:lineRule="auto"/>
         <w:ind w:left="370" w:right="112"/>
       </w:pPr>
       <w:r>
-        <w:t xml:space="preserve"> .....................................................................................................................................  </w:t>
+        <w:t>- Server UDP hoạt động theo nguyên tắc không kết nối, vòng lặp while (true) trong chương trình chỉ có nhiệm vụ nhận gói tin từ cổng bất kỳ.</w:t>
+      </w:r>
+    </w:p>
+    <w:p>
+      <w:pPr>
+        <w:spacing w:line="276" w:lineRule="auto"/>
+        <w:ind w:left="370" w:right="112"/>
+      </w:pPr>
+      <w:r>
+        <w:t xml:space="preserve">- Không có kết nối nào được thiết lập bền vững giữa client và server </w:t>
+      </w:r>
+      <w:r>
+        <w:sym w:font="Wingdings" w:char="F0E0"/>
+      </w:r>
+      <w:r>
+        <w:t xml:space="preserve"> việc client ngắt kết nối không ảnh hưởng tới server, server chỉ tiếp tục trang thái chờ kết nối.</w:t>
+      </w:r>
+      <w:r>
+        <w:t xml:space="preserve">  </w:t>
       </w:r>
     </w:p>
     <w:p>
@@ -3240,77 +3086,10 @@
         <w:rPr>
           <w:u w:val="none"/>
         </w:rPr>
-        <w:lastRenderedPageBreak/>
         <w:t xml:space="preserve">III.4.  </w:t>
       </w:r>
       <w:r>
-        <w:t>S</w:t>
-      </w:r>
-      <w:r>
-        <w:t>ử</w:t>
-      </w:r>
-      <w:r>
-        <w:t xml:space="preserve"> d</w:t>
-      </w:r>
-      <w:r>
-        <w:t>ụ</w:t>
-      </w:r>
-      <w:r>
-        <w:t>ng phương th</w:t>
-      </w:r>
-      <w:r>
-        <w:t>ứ</w:t>
-      </w:r>
-      <w:r>
-        <w:t xml:space="preserve">c Connect </w:t>
-      </w:r>
-      <w:r>
-        <w:t>ở</w:t>
-      </w:r>
-      <w:r>
-        <w:t xml:space="preserve"> client đ</w:t>
-      </w:r>
-      <w:r>
-        <w:t>ể</w:t>
-      </w:r>
-      <w:r>
-        <w:t xml:space="preserve"> thi</w:t>
-      </w:r>
-      <w:r>
-        <w:t>ế</w:t>
-      </w:r>
-      <w:r>
-        <w:t>t l</w:t>
-      </w:r>
-      <w:r>
-        <w:t>ậ</w:t>
-      </w:r>
-      <w:r>
-        <w:t>p k</w:t>
-      </w:r>
-      <w:r>
-        <w:t>ế</w:t>
-      </w:r>
-      <w:r>
-        <w:t>t n</w:t>
-      </w:r>
-      <w:r>
-        <w:t>ố</w:t>
-      </w:r>
-      <w:r>
-        <w:t>i trư</w:t>
-      </w:r>
-      <w:r>
-        <w:t>ớ</w:t>
-      </w:r>
-      <w:r>
-        <w:t>c v</w:t>
-      </w:r>
-      <w:r>
-        <w:t>ớ</w:t>
-      </w:r>
-      <w:r>
-        <w:t>i</w:t>
+        <w:t>Sử dụng phương thức Connect ở client để thiết lập kết nối trước với</w:t>
       </w:r>
       <w:r>
         <w:rPr>
@@ -3343,28 +3122,7 @@
         <w:t xml:space="preserve">III.4.1.  </w:t>
       </w:r>
       <w:r>
-        <w:t>Hư</w:t>
-      </w:r>
-      <w:r>
-        <w:t>ớ</w:t>
-      </w:r>
-      <w:r>
-        <w:t>ng d</w:t>
-      </w:r>
-      <w:r>
-        <w:t>ẫ</w:t>
-      </w:r>
-      <w:r>
-        <w:t>n l</w:t>
-      </w:r>
-      <w:r>
-        <w:t>ậ</w:t>
-      </w:r>
-      <w:r>
-        <w:t>p trìn</w:t>
-      </w:r>
-      <w:r>
-        <w:t>h</w:t>
+        <w:t>Hướng dẫn lập trình</w:t>
       </w:r>
       <w:r>
         <w:rPr>
@@ -3405,10 +3163,7 @@
         <w:ind w:left="-5" w:right="112"/>
       </w:pPr>
       <w:r>
-        <w:t xml:space="preserve">Sau khi gọi phương thức Connect() xong, ta có thể </w:t>
-      </w:r>
-      <w:r>
-        <w:t xml:space="preserve">lập trình giống như lập trình với giao thức UDP với client </w:t>
+        <w:t xml:space="preserve">Sau khi gọi phương thức Connect() xong, ta có thể lập trình giống như lập trình với giao thức UDP với client </w:t>
       </w:r>
     </w:p>
     <w:p>
@@ -3454,6 +3209,7 @@
         <w:rPr>
           <w:noProof/>
         </w:rPr>
+        <w:lastRenderedPageBreak/>
         <w:drawing>
           <wp:inline distT="0" distB="0" distL="0" distR="0" wp14:anchorId="59CFA944" wp14:editId="0E9D8C2B">
             <wp:extent cx="6327776" cy="3197225"/>
@@ -3511,7 +3267,6 @@
         <w:rPr>
           <w:noProof/>
         </w:rPr>
-        <w:lastRenderedPageBreak/>
         <w:drawing>
           <wp:inline distT="0" distB="0" distL="0" distR="0" wp14:anchorId="4D1707C4" wp14:editId="0791C23F">
             <wp:extent cx="6327776" cy="3197225"/>
@@ -3561,28 +3316,11 @@
         <w:rPr>
           <w:u w:val="none"/>
         </w:rPr>
+        <w:lastRenderedPageBreak/>
         <w:t xml:space="preserve">III.4.3.  </w:t>
       </w:r>
       <w:r>
-        <w:t>Tr</w:t>
-      </w:r>
-      <w:r>
-        <w:t>ả</w:t>
-      </w:r>
-      <w:r>
-        <w:t xml:space="preserve"> l</w:t>
-      </w:r>
-      <w:r>
-        <w:t>ờ</w:t>
-      </w:r>
-      <w:r>
-        <w:t>i câu h</w:t>
-      </w:r>
-      <w:r>
-        <w:t>ỏ</w:t>
-      </w:r>
-      <w:r>
-        <w:t>i:</w:t>
+        <w:t>Trả lời câu hỏi:</w:t>
       </w:r>
       <w:r>
         <w:rPr>
@@ -3598,26 +3336,47 @@
           <w:ilvl w:val="0"/>
           <w:numId w:val="3"/>
         </w:numPr>
-        <w:spacing w:after="238" w:line="276" w:lineRule="auto"/>
-        <w:ind w:right="112" w:hanging="360"/>
-      </w:pPr>
-      <w:r>
-        <w:t xml:space="preserve">Khi chạy chương trình mà server chưa được bật thì có hiện tượng gì xảy ra? </w:t>
-      </w:r>
-      <w:r>
-        <w:t xml:space="preserve">Tại sao lại có hiện tượng này?  .....................................................................................................................................  </w:t>
-      </w:r>
-    </w:p>
-    <w:p>
-      <w:pPr>
         <w:spacing w:after="248" w:line="276" w:lineRule="auto"/>
-        <w:ind w:left="370" w:right="112"/>
-      </w:pPr>
-      <w:r>
-        <w:t xml:space="preserve"> .......................................................................................</w:t>
-      </w:r>
-      <w:r>
-        <w:t xml:space="preserve">..............................................  </w:t>
+        <w:ind w:left="370" w:right="112" w:hanging="360"/>
+      </w:pPr>
+      <w:r>
+        <w:t xml:space="preserve">Khi chạy chương trình mà server chưa được bật thì có hiện tượng gì xảy ra? Tại sao lại có hiện tượng này?  </w:t>
+      </w:r>
+    </w:p>
+    <w:p>
+      <w:pPr>
+        <w:spacing w:after="248" w:line="276" w:lineRule="auto"/>
+        <w:ind w:left="370" w:right="112" w:firstLine="0"/>
+      </w:pPr>
+      <w:r>
+        <w:t>Hiện tượng: khi client kết nối đến một server chưa được bật, chương trình không báo lỗi lập tức. Tuy nhiên khi client cố gắng nhận dữ liệu từ server, chương trình sẽ ném ra một ngoại lệ SocketException và thông báo lỗi.</w:t>
+      </w:r>
+    </w:p>
+    <w:p>
+      <w:pPr>
+        <w:spacing w:after="248" w:line="276" w:lineRule="auto"/>
+        <w:ind w:left="370" w:right="112" w:firstLine="0"/>
+      </w:pPr>
+      <w:r>
+        <w:t>Hiện tượng này xuất hiện vì:</w:t>
+      </w:r>
+    </w:p>
+    <w:p>
+      <w:pPr>
+        <w:spacing w:after="248" w:line="276" w:lineRule="auto"/>
+        <w:ind w:left="370" w:right="112" w:firstLine="0"/>
+      </w:pPr>
+      <w:r>
+        <w:t>- Phương thức Connect() trên socket UDP không thiết lập kết nối hai chiều bền vững như TCP. Nó chỉ thực hiện liên kết socket của client đến một địa chỉ server mặc định.</w:t>
+      </w:r>
+    </w:p>
+    <w:p>
+      <w:pPr>
+        <w:spacing w:after="248" w:line="276" w:lineRule="auto"/>
+        <w:ind w:left="370" w:right="112" w:firstLine="0"/>
+      </w:pPr>
+      <w:r>
+        <w:t>- Lệnh Connect() không gửi gói tin nào để “bắt tay” (handshake) với server, do đó không thể biết được server có hoạt động hay không.</w:t>
       </w:r>
     </w:p>
     <w:p>
@@ -3639,10 +3398,7 @@
         <w:ind w:left="370" w:right="112"/>
       </w:pPr>
       <w:r>
-        <w:t xml:space="preserve"> </w:t>
-      </w:r>
-      <w:r>
-        <w:t xml:space="preserve">.....................................................................................................................................  </w:t>
+        <w:t xml:space="preserve"> .....................................................................................................................................  </w:t>
       </w:r>
     </w:p>
     <w:p>
@@ -3651,10 +3407,7 @@
         <w:ind w:left="370" w:right="112"/>
       </w:pPr>
       <w:r>
-        <w:t xml:space="preserve"> .......................................................................................................................</w:t>
-      </w:r>
-      <w:r>
-        <w:t xml:space="preserve">..............  </w:t>
+        <w:t xml:space="preserve"> .....................................................................................................................................  </w:t>
       </w:r>
     </w:p>
     <w:p>
@@ -3685,10 +3438,7 @@
         <w:ind w:left="370" w:right="112"/>
       </w:pPr>
       <w:r>
-        <w:t xml:space="preserve"> ...............</w:t>
-      </w:r>
-      <w:r>
-        <w:t xml:space="preserve">......................................................................................................................  </w:t>
+        <w:t xml:space="preserve"> .....................................................................................................................................  </w:t>
       </w:r>
     </w:p>
     <w:p>
@@ -3702,47 +3452,10 @@
         <w:rPr>
           <w:u w:val="none"/>
         </w:rPr>
-        <w:lastRenderedPageBreak/>
         <w:t xml:space="preserve">III.5.  </w:t>
       </w:r>
       <w:r>
-        <w:t>Ki</w:t>
-      </w:r>
-      <w:r>
-        <w:t>ể</w:t>
-      </w:r>
-      <w:r>
-        <w:t>m tra kh</w:t>
-      </w:r>
-      <w:r>
-        <w:t>ả</w:t>
-      </w:r>
-      <w:r>
-        <w:t xml:space="preserve"> năng phân bi</w:t>
-      </w:r>
-      <w:r>
-        <w:t>ệ</w:t>
-      </w:r>
-      <w:r>
-        <w:t>t biên thông đi</w:t>
-      </w:r>
-      <w:r>
-        <w:t>ệ</w:t>
-      </w:r>
-      <w:r>
-        <w:t>p c</w:t>
-      </w:r>
-      <w:r>
-        <w:t>ủ</w:t>
-      </w:r>
-      <w:r>
-        <w:t>a giao th</w:t>
-      </w:r>
-      <w:r>
-        <w:t>ứ</w:t>
-      </w:r>
-      <w:r>
-        <w:t>c UDP</w:t>
+        <w:t>Kiểm tra khả năng phân biệt biên thông điệp của giao thức UDP</w:t>
       </w:r>
       <w:r>
         <w:rPr>
@@ -3766,25 +3479,7 @@
         <w:t xml:space="preserve">III.5.1.  </w:t>
       </w:r>
       <w:r>
-        <w:t>Hư</w:t>
-      </w:r>
-      <w:r>
-        <w:t>ớ</w:t>
-      </w:r>
-      <w:r>
-        <w:t>ng d</w:t>
-      </w:r>
-      <w:r>
-        <w:t>ẫ</w:t>
-      </w:r>
-      <w:r>
-        <w:t>n l</w:t>
-      </w:r>
-      <w:r>
-        <w:t>ậ</w:t>
-      </w:r>
-      <w:r>
-        <w:t>p trình UDP Client</w:t>
+        <w:t>Hướng dẫn lập trình UDP Client</w:t>
       </w:r>
       <w:r>
         <w:rPr>
@@ -3800,10 +3495,7 @@
         <w:ind w:left="-5" w:right="112"/>
       </w:pPr>
       <w:r>
-        <w:t xml:space="preserve">Thay đoạn code gởi và </w:t>
-      </w:r>
-      <w:r>
-        <w:t xml:space="preserve">nhận thông điệp vô hạn bằng đoạn code gởi 5 thông điệp phân biệt lên server </w:t>
+        <w:t xml:space="preserve">Thay đoạn code gởi và nhận thông điệp vô hạn bằng đoạn code gởi 5 thông điệp phân biệt lên server </w:t>
       </w:r>
     </w:p>
     <w:p>
@@ -3896,14 +3588,7 @@
           <w:rFonts w:ascii="Courier New" w:eastAsia="Courier New" w:hAnsi="Courier New" w:cs="Courier New"/>
           <w:sz w:val="20"/>
         </w:rPr>
-        <w:t xml:space="preserve"> + i.ToString());     </w:t>
-      </w:r>
-      <w:r>
-        <w:rPr>
-          <w:rFonts w:ascii="Courier New" w:eastAsia="Courier New" w:hAnsi="Courier New" w:cs="Courier New"/>
-          <w:sz w:val="20"/>
-        </w:rPr>
-        <w:t xml:space="preserve">serverSocket.SendTo(buff, 0, buff.Length, </w:t>
+        <w:t xml:space="preserve"> + i.ToString());     serverSocket.SendTo(buff, 0, buff.Length, </w:t>
       </w:r>
       <w:r>
         <w:rPr>
@@ -3932,28 +3617,11 @@
         <w:rPr>
           <w:u w:val="none"/>
         </w:rPr>
+        <w:lastRenderedPageBreak/>
         <w:t xml:space="preserve">III.5.2.  </w:t>
       </w:r>
       <w:r>
-        <w:t>Hư</w:t>
-      </w:r>
-      <w:r>
-        <w:t>ớ</w:t>
-      </w:r>
-      <w:r>
-        <w:t>ng d</w:t>
-      </w:r>
-      <w:r>
-        <w:t>ẫ</w:t>
-      </w:r>
-      <w:r>
-        <w:t>n l</w:t>
-      </w:r>
-      <w:r>
-        <w:t>ậ</w:t>
-      </w:r>
-      <w:r>
-        <w:t>p trình UDP Server</w:t>
+        <w:t>Hướng dẫn lập trình UDP Server</w:t>
       </w:r>
       <w:r>
         <w:rPr>
@@ -4031,14 +3699,7 @@
           <w:rFonts w:ascii="Courier New" w:eastAsia="Courier New" w:hAnsi="Courier New" w:cs="Courier New"/>
           <w:sz w:val="20"/>
         </w:rPr>
-        <w:t xml:space="preserve">    byteReceive = </w:t>
-      </w:r>
-      <w:r>
-        <w:rPr>
-          <w:rFonts w:ascii="Courier New" w:eastAsia="Courier New" w:hAnsi="Courier New" w:cs="Courier New"/>
-          <w:sz w:val="20"/>
-        </w:rPr>
-        <w:t xml:space="preserve">serverSocket.ReceiveFrom(buff, 0, buff.Length, </w:t>
+        <w:t xml:space="preserve">    byteReceive = serverSocket.ReceiveFrom(buff, 0, buff.Length, </w:t>
       </w:r>
       <w:r>
         <w:rPr>
@@ -4186,7 +3847,6 @@
         <w:rPr>
           <w:noProof/>
         </w:rPr>
-        <w:lastRenderedPageBreak/>
         <w:drawing>
           <wp:inline distT="0" distB="0" distL="0" distR="0" wp14:anchorId="7DD5AEC5" wp14:editId="099EAB23">
             <wp:extent cx="6371591" cy="3220085"/>
@@ -4244,6 +3904,7 @@
         <w:rPr>
           <w:noProof/>
         </w:rPr>
+        <w:lastRenderedPageBreak/>
         <w:drawing>
           <wp:inline distT="0" distB="0" distL="0" distR="0" wp14:anchorId="27182306" wp14:editId="640477B1">
             <wp:extent cx="6327776" cy="3197225"/>
@@ -4296,25 +3957,7 @@
         <w:t xml:space="preserve">III.5.4.  </w:t>
       </w:r>
       <w:r>
-        <w:t>Tr</w:t>
-      </w:r>
-      <w:r>
-        <w:t>ả</w:t>
-      </w:r>
-      <w:r>
-        <w:t xml:space="preserve"> l</w:t>
-      </w:r>
-      <w:r>
-        <w:t>ờ</w:t>
-      </w:r>
-      <w:r>
-        <w:t>i câu h</w:t>
-      </w:r>
-      <w:r>
-        <w:t>ỏ</w:t>
-      </w:r>
-      <w:r>
-        <w:t>i:</w:t>
+        <w:t>Trả lời câu hỏi:</w:t>
       </w:r>
       <w:r>
         <w:rPr>
@@ -4348,11 +3991,7 @@
         <w:ind w:left="370" w:right="112"/>
       </w:pPr>
       <w:r>
-        <w:lastRenderedPageBreak/>
-        <w:t xml:space="preserve"> ...............................................................................................................</w:t>
-      </w:r>
-      <w:r>
-        <w:t xml:space="preserve">......................   .....................................................................................................................................  </w:t>
+        <w:t xml:space="preserve"> .....................................................................................................................................   .....................................................................................................................................  </w:t>
       </w:r>
     </w:p>
     <w:p>
@@ -4378,61 +4017,7 @@
         <w:t xml:space="preserve">III.6.  </w:t>
       </w:r>
       <w:r>
-        <w:t>Ngăn c</w:t>
-      </w:r>
-      <w:r>
-        <w:t>ả</w:t>
-      </w:r>
-      <w:r>
-        <w:t>n m</w:t>
-      </w:r>
-      <w:r>
-        <w:t>ấ</w:t>
-      </w:r>
-      <w:r>
-        <w:t>t d</w:t>
-      </w:r>
-      <w:r>
-        <w:t>ữ</w:t>
-      </w:r>
-      <w:r>
-        <w:t xml:space="preserve"> li</w:t>
-      </w:r>
-      <w:r>
-        <w:t>ệ</w:t>
-      </w:r>
-      <w:r>
-        <w:t>u khi l</w:t>
-      </w:r>
-      <w:r>
-        <w:t>ậ</w:t>
-      </w:r>
-      <w:r>
-        <w:t>p trình m</w:t>
-      </w:r>
-      <w:r>
-        <w:t>ạ</w:t>
-      </w:r>
-      <w:r>
-        <w:t>ng s</w:t>
-      </w:r>
-      <w:r>
-        <w:t>ử</w:t>
-      </w:r>
-      <w:r>
-        <w:t xml:space="preserve"> d</w:t>
-      </w:r>
-      <w:r>
-        <w:t>ụ</w:t>
-      </w:r>
-      <w:r>
-        <w:t>ng giao th</w:t>
-      </w:r>
-      <w:r>
-        <w:t>ứ</w:t>
-      </w:r>
-      <w:r>
-        <w:t>c UDP</w:t>
+        <w:t>Ngăn cản mất dữ liệu khi lập trình mạng sử dụng giao thức UDP</w:t>
       </w:r>
       <w:r>
         <w:rPr>
@@ -4448,10 +4033,7 @@
         <w:ind w:left="-5" w:right="112"/>
       </w:pPr>
       <w:r>
-        <w:t xml:space="preserve">Trong </w:t>
-      </w:r>
-      <w:r>
-        <w:t xml:space="preserve">đoạn code gởi và nhận thông điệp của chương trình UDP Client đơn giản ở trên ta thay đổi kích thước bộ đệm như sau: </w:t>
+        <w:t xml:space="preserve">Trong đoạn code gởi và nhận thông điệp của chương trình UDP Client đơn giản ở trên ta thay đổi kích thước bộ đệm như sau: </w:t>
       </w:r>
     </w:p>
     <w:p>
@@ -4564,15 +4146,7 @@
           <w:color w:val="008080"/>
           <w:sz w:val="20"/>
         </w:rPr>
-        <w:t>Sock</w:t>
-      </w:r>
-      <w:r>
-        <w:rPr>
-          <w:rFonts w:ascii="Courier New" w:eastAsia="Courier New" w:hAnsi="Courier New" w:cs="Courier New"/>
-          <w:color w:val="008080"/>
-          <w:sz w:val="20"/>
-        </w:rPr>
-        <w:t>etFlags</w:t>
+        <w:t>SocketFlags</w:t>
       </w:r>
       <w:r>
         <w:rPr>
@@ -4698,6 +4272,7 @@
           <w:rFonts w:ascii="Courier New" w:eastAsia="Courier New" w:hAnsi="Courier New" w:cs="Courier New"/>
           <w:sz w:val="20"/>
         </w:rPr>
+        <w:lastRenderedPageBreak/>
         <w:t>}</w:t>
       </w:r>
       <w:r>
@@ -4718,28 +4293,7 @@
         <w:t xml:space="preserve">III.6.1.  </w:t>
       </w:r>
       <w:r>
-        <w:t>Tr</w:t>
-      </w:r>
-      <w:r>
-        <w:t>ả</w:t>
-      </w:r>
-      <w:r>
-        <w:t xml:space="preserve"> l</w:t>
-      </w:r>
-      <w:r>
-        <w:t>ờ</w:t>
-      </w:r>
-      <w:r>
-        <w:t>i c</w:t>
-      </w:r>
-      <w:r>
-        <w:t>âu h</w:t>
-      </w:r>
-      <w:r>
-        <w:t>ỏ</w:t>
-      </w:r>
-      <w:r>
-        <w:t>i:</w:t>
+        <w:t>Trả lời câu hỏi:</w:t>
       </w:r>
       <w:r>
         <w:rPr>
@@ -4782,10 +4336,7 @@
         <w:ind w:left="370" w:right="112"/>
       </w:pPr>
       <w:r>
-        <w:t xml:space="preserve"> ........................</w:t>
-      </w:r>
-      <w:r>
-        <w:t xml:space="preserve">.............................................................................................................  </w:t>
+        <w:t xml:space="preserve"> .....................................................................................................................................  </w:t>
       </w:r>
     </w:p>
     <w:p>
@@ -4802,55 +4353,7 @@
         <w:t xml:space="preserve">III.6.2.  </w:t>
       </w:r>
       <w:r>
-        <w:t>Hư</w:t>
-      </w:r>
-      <w:r>
-        <w:t>ớ</w:t>
-      </w:r>
-      <w:r>
-        <w:t>ng d</w:t>
-      </w:r>
-      <w:r>
-        <w:t>ẫ</w:t>
-      </w:r>
-      <w:r>
-        <w:t>n l</w:t>
-      </w:r>
-      <w:r>
-        <w:t>ậ</w:t>
-      </w:r>
-      <w:r>
-        <w:t>p trình đ</w:t>
-      </w:r>
-      <w:r>
-        <w:t>ể</w:t>
-      </w:r>
-      <w:r>
-        <w:t xml:space="preserve"> ngăn c</w:t>
-      </w:r>
-      <w:r>
-        <w:t>ả</w:t>
-      </w:r>
-      <w:r>
-        <w:t>n m</w:t>
-      </w:r>
-      <w:r>
-        <w:t>ấ</w:t>
-      </w:r>
-      <w:r>
-        <w:t>t d</w:t>
-      </w:r>
-      <w:r>
-        <w:t>ữ</w:t>
-      </w:r>
-      <w:r>
-        <w:t xml:space="preserve"> li</w:t>
-      </w:r>
-      <w:r>
-        <w:t>ệ</w:t>
-      </w:r>
-      <w:r>
-        <w:t>u</w:t>
+        <w:t>Hướng dẫn lập trình để ngăn cản mất dữ liệu</w:t>
       </w:r>
       <w:r>
         <w:rPr>
@@ -5074,7 +4577,6 @@
           <w:rFonts w:ascii="Courier New" w:eastAsia="Courier New" w:hAnsi="Courier New" w:cs="Courier New"/>
           <w:sz w:val="20"/>
         </w:rPr>
-        <w:lastRenderedPageBreak/>
         <w:t xml:space="preserve">        recv = server.ReceiveFrom(data, </w:t>
       </w:r>
       <w:r>
@@ -5182,15 +4684,7 @@
           <w:color w:val="008080"/>
           <w:sz w:val="20"/>
         </w:rPr>
-        <w:t>Sock</w:t>
-      </w:r>
-      <w:r>
-        <w:rPr>
-          <w:rFonts w:ascii="Courier New" w:eastAsia="Courier New" w:hAnsi="Courier New" w:cs="Courier New"/>
-          <w:color w:val="008080"/>
-          <w:sz w:val="20"/>
-        </w:rPr>
-        <w:t>etException</w:t>
+        <w:t>SocketException</w:t>
       </w:r>
       <w:r>
         <w:rPr>
@@ -5328,6 +4822,7 @@
         <w:rPr>
           <w:noProof/>
         </w:rPr>
+        <w:lastRenderedPageBreak/>
         <w:drawing>
           <wp:inline distT="0" distB="0" distL="0" distR="0" wp14:anchorId="1A70AB54" wp14:editId="6F6969D0">
             <wp:extent cx="6327776" cy="3197225"/>
@@ -5385,7 +4880,6 @@
         <w:rPr>
           <w:noProof/>
         </w:rPr>
-        <w:lastRenderedPageBreak/>
         <w:drawing>
           <wp:inline distT="0" distB="0" distL="0" distR="0" wp14:anchorId="3A0D4886" wp14:editId="2AA40F2D">
             <wp:extent cx="6327776" cy="3197225"/>
@@ -5435,28 +4929,11 @@
         <w:rPr>
           <w:u w:val="none"/>
         </w:rPr>
+        <w:lastRenderedPageBreak/>
         <w:t xml:space="preserve">III.6.4.  </w:t>
       </w:r>
       <w:r>
-        <w:t>Tr</w:t>
-      </w:r>
-      <w:r>
-        <w:t>ả</w:t>
-      </w:r>
-      <w:r>
-        <w:t xml:space="preserve"> l</w:t>
-      </w:r>
-      <w:r>
-        <w:t>ờ</w:t>
-      </w:r>
-      <w:r>
-        <w:t>i câu h</w:t>
-      </w:r>
-      <w:r>
-        <w:t>ỏ</w:t>
-      </w:r>
-      <w:r>
-        <w:t>i:</w:t>
+        <w:t>Trả lời câu hỏi:</w:t>
       </w:r>
       <w:r>
         <w:rPr>
@@ -5490,10 +4967,7 @@
         <w:ind w:left="370" w:right="112"/>
       </w:pPr>
       <w:r>
-        <w:t xml:space="preserve"> </w:t>
-      </w:r>
-      <w:r>
-        <w:t xml:space="preserve">.....................................................................................................................................  </w:t>
+        <w:t xml:space="preserve"> .....................................................................................................................................  </w:t>
       </w:r>
     </w:p>
     <w:p>
@@ -5502,10 +4976,7 @@
         <w:ind w:left="370" w:right="112"/>
       </w:pPr>
       <w:r>
-        <w:t xml:space="preserve"> .......................................................................................................................</w:t>
-      </w:r>
-      <w:r>
-        <w:t xml:space="preserve">..............  </w:t>
+        <w:t xml:space="preserve"> .....................................................................................................................................  </w:t>
       </w:r>
     </w:p>
     <w:p>
@@ -5522,49 +4993,7 @@
         <w:t xml:space="preserve">III.7.  </w:t>
       </w:r>
       <w:r>
-        <w:t>Ngăn c</w:t>
-      </w:r>
-      <w:r>
-        <w:t>ả</w:t>
-      </w:r>
-      <w:r>
-        <w:t>n m</w:t>
-      </w:r>
-      <w:r>
-        <w:t>ấ</w:t>
-      </w:r>
-      <w:r>
-        <w:t>t gói tin khi l</w:t>
-      </w:r>
-      <w:r>
-        <w:t>ậ</w:t>
-      </w:r>
-      <w:r>
-        <w:t>p trình m</w:t>
-      </w:r>
-      <w:r>
-        <w:t>ạ</w:t>
-      </w:r>
-      <w:r>
-        <w:t>ng s</w:t>
-      </w:r>
-      <w:r>
-        <w:t>ử</w:t>
-      </w:r>
-      <w:r>
-        <w:t xml:space="preserve"> d</w:t>
-      </w:r>
-      <w:r>
-        <w:t>ụ</w:t>
-      </w:r>
-      <w:r>
-        <w:t>ng giao th</w:t>
-      </w:r>
-      <w:r>
-        <w:t>ứ</w:t>
-      </w:r>
-      <w:r>
-        <w:t>c UDP</w:t>
+        <w:t>Ngăn cản mất gói tin khi lập trình mạng sử dụng giao thức UDP</w:t>
       </w:r>
       <w:r>
         <w:rPr>
@@ -5588,43 +5017,7 @@
         <w:t xml:space="preserve">III.7.1.  </w:t>
       </w:r>
       <w:r>
-        <w:t>Hư</w:t>
-      </w:r>
-      <w:r>
-        <w:t>ớ</w:t>
-      </w:r>
-      <w:r>
-        <w:t>ng d</w:t>
-      </w:r>
-      <w:r>
-        <w:t>ẫ</w:t>
-      </w:r>
-      <w:r>
-        <w:t>n l</w:t>
-      </w:r>
-      <w:r>
-        <w:t>ậ</w:t>
-      </w:r>
-      <w:r>
-        <w:t>p trình đ</w:t>
-      </w:r>
-      <w:r>
-        <w:t>ể</w:t>
-      </w:r>
-      <w:r>
-        <w:t xml:space="preserve"> ngăn c</w:t>
-      </w:r>
-      <w:r>
-        <w:t>ả</w:t>
-      </w:r>
-      <w:r>
-        <w:t>n m</w:t>
-      </w:r>
-      <w:r>
-        <w:t>ấ</w:t>
-      </w:r>
-      <w:r>
-        <w:t>t gói tin</w:t>
+        <w:t>Hướng dẫn lập trình để ngăn cản mất gói tin</w:t>
       </w:r>
       <w:r>
         <w:rPr>
@@ -5640,10 +5033,7 @@
         <w:ind w:left="-5" w:right="112"/>
       </w:pPr>
       <w:r>
-        <w:t xml:space="preserve">Khi gởi dữ liệu bằng giao thức UDP với các chương trình UDP đơn giản ở trên, nếu dữ liệu không đến được tới đích </w:t>
-      </w:r>
-      <w:r>
-        <w:t xml:space="preserve">vì một lý do nào đó thì không thể nào biết được gói tin gởi đi đã bị mất. </w:t>
+        <w:t xml:space="preserve">Khi gởi dữ liệu bằng giao thức UDP với các chương trình UDP đơn giản ở trên, nếu dữ liệu không đến được tới đích vì một lý do nào đó thì không thể nào biết được gói tin gởi đi đã bị mất. </w:t>
       </w:r>
     </w:p>
     <w:p>
@@ -5653,10 +5043,7 @@
         <w:jc w:val="both"/>
       </w:pPr>
       <w:r>
-        <w:t xml:space="preserve">Để ngăn cản mất gói tin ta dùng phương thức SetSocketOption() để thiết lập giá trị TimeOut để </w:t>
-      </w:r>
-      <w:r>
-        <w:t xml:space="preserve">sau một thời gian không nhận được hồi báo thì gởi lại dữ liệu </w:t>
+        <w:t xml:space="preserve">Để ngăn cản mất gói tin ta dùng phương thức SetSocketOption() để thiết lập giá trị TimeOut để sau một thời gian không nhận được hồi báo thì gởi lại dữ liệu </w:t>
       </w:r>
       <w:r>
         <w:rPr>
@@ -5747,14 +5134,7 @@
           <w:rFonts w:ascii="Courier New" w:eastAsia="Courier New" w:hAnsi="Courier New" w:cs="Courier New"/>
           <w:sz w:val="19"/>
         </w:rPr>
-        <w:t xml:space="preserve"> rmtdevice</w:t>
-      </w:r>
-      <w:r>
-        <w:rPr>
-          <w:rFonts w:ascii="Courier New" w:eastAsia="Courier New" w:hAnsi="Courier New" w:cs="Courier New"/>
-          <w:sz w:val="19"/>
-        </w:rPr>
-        <w:t xml:space="preserve">) </w:t>
+        <w:t xml:space="preserve"> rmtdevice) </w:t>
       </w:r>
     </w:p>
     <w:p>
@@ -5767,7 +5147,6 @@
           <w:rFonts w:ascii="Courier New" w:eastAsia="Courier New" w:hAnsi="Courier New" w:cs="Courier New"/>
           <w:sz w:val="19"/>
         </w:rPr>
-        <w:lastRenderedPageBreak/>
         <w:t xml:space="preserve">    {         </w:t>
       </w:r>
       <w:r>
@@ -5933,14 +5312,7 @@
           <w:rFonts w:ascii="Courier New" w:eastAsia="Courier New" w:hAnsi="Courier New" w:cs="Courier New"/>
           <w:sz w:val="19"/>
         </w:rPr>
-        <w:t>.None, rmtdevi</w:t>
-      </w:r>
-      <w:r>
-        <w:rPr>
-          <w:rFonts w:ascii="Courier New" w:eastAsia="Courier New" w:hAnsi="Courier New" w:cs="Courier New"/>
-          <w:sz w:val="19"/>
-        </w:rPr>
-        <w:t xml:space="preserve">ce);                 data = </w:t>
+        <w:t xml:space="preserve">.None, rmtdevice);                 data = </w:t>
       </w:r>
       <w:r>
         <w:rPr>
@@ -6149,6 +5521,7 @@
           <w:rFonts w:ascii="Courier New" w:eastAsia="Courier New" w:hAnsi="Courier New" w:cs="Courier New"/>
           <w:sz w:val="19"/>
         </w:rPr>
+        <w:lastRenderedPageBreak/>
         <w:t xml:space="preserve">            }             </w:t>
       </w:r>
       <w:r>
@@ -6470,14 +5843,7 @@
           <w:rFonts w:ascii="Courier New" w:eastAsia="Courier New" w:hAnsi="Courier New" w:cs="Courier New"/>
           <w:sz w:val="19"/>
         </w:rPr>
-        <w:t xml:space="preserve"> serv</w:t>
-      </w:r>
-      <w:r>
-        <w:rPr>
-          <w:rFonts w:ascii="Courier New" w:eastAsia="Courier New" w:hAnsi="Courier New" w:cs="Courier New"/>
-          <w:sz w:val="19"/>
-        </w:rPr>
-        <w:t xml:space="preserve">er = </w:t>
+        <w:t xml:space="preserve"> server = </w:t>
       </w:r>
       <w:r>
         <w:rPr>
@@ -6664,7 +6030,6 @@
           <w:rFonts w:ascii="Courier New" w:eastAsia="Courier New" w:hAnsi="Courier New" w:cs="Courier New"/>
           <w:sz w:val="19"/>
         </w:rPr>
-        <w:lastRenderedPageBreak/>
         <w:t xml:space="preserve">        </w:t>
       </w:r>
       <w:r>
@@ -6789,15 +6154,7 @@
           <w:color w:val="008080"/>
           <w:sz w:val="19"/>
         </w:rPr>
-        <w:t>SocketOptionN</w:t>
-      </w:r>
-      <w:r>
-        <w:rPr>
-          <w:rFonts w:ascii="Courier New" w:eastAsia="Courier New" w:hAnsi="Courier New" w:cs="Courier New"/>
-          <w:color w:val="008080"/>
-          <w:sz w:val="19"/>
-        </w:rPr>
-        <w:t>ame</w:t>
+        <w:t>SocketOptionName</w:t>
       </w:r>
       <w:r>
         <w:rPr>
@@ -6920,14 +6277,7 @@
           <w:rFonts w:ascii="Courier New" w:eastAsia="Courier New" w:hAnsi="Courier New" w:cs="Courier New"/>
           <w:sz w:val="19"/>
         </w:rPr>
-        <w:t xml:space="preserve">       </w:t>
-      </w:r>
-      <w:r>
-        <w:rPr>
-          <w:rFonts w:ascii="Courier New" w:eastAsia="Courier New" w:hAnsi="Courier New" w:cs="Courier New"/>
-          <w:sz w:val="19"/>
-        </w:rPr>
-        <w:t xml:space="preserve"> { </w:t>
+        <w:t xml:space="preserve">        { </w:t>
       </w:r>
     </w:p>
     <w:p>
@@ -7075,14 +6425,7 @@
           <w:rFonts w:ascii="Courier New" w:eastAsia="Courier New" w:hAnsi="Courier New" w:cs="Courier New"/>
           <w:sz w:val="19"/>
         </w:rPr>
-        <w:t xml:space="preserve">;         }      </w:t>
-      </w:r>
-      <w:r>
-        <w:rPr>
-          <w:rFonts w:ascii="Courier New" w:eastAsia="Courier New" w:hAnsi="Courier New" w:cs="Courier New"/>
-          <w:sz w:val="19"/>
-        </w:rPr>
-        <w:t xml:space="preserve">   </w:t>
+        <w:t xml:space="preserve">;         }         </w:t>
       </w:r>
       <w:r>
         <w:rPr>
@@ -7138,6 +6481,7 @@
           <w:rFonts w:ascii="Courier New" w:eastAsia="Courier New" w:hAnsi="Courier New" w:cs="Courier New"/>
           <w:sz w:val="19"/>
         </w:rPr>
+        <w:lastRenderedPageBreak/>
         <w:t xml:space="preserve">            input = </w:t>
       </w:r>
       <w:r>
@@ -7476,10 +6820,7 @@
         <w:ind w:left="-5" w:right="580"/>
       </w:pPr>
       <w:r>
-        <w:t xml:space="preserve">Để test chương trình ta dùng hàm Sleep() trong vòng lặp While ở server để giả lập lỗi Chạy chương trình </w:t>
-      </w:r>
-      <w:r>
-        <w:t xml:space="preserve">server: </w:t>
+        <w:t xml:space="preserve">Để test chương trình ta dùng hàm Sleep() trong vòng lặp While ở server để giả lập lỗi Chạy chương trình server: </w:t>
       </w:r>
     </w:p>
     <w:p>
@@ -7492,7 +6833,6 @@
         <w:rPr>
           <w:noProof/>
         </w:rPr>
-        <w:lastRenderedPageBreak/>
         <w:drawing>
           <wp:inline distT="0" distB="0" distL="0" distR="0" wp14:anchorId="72E70AA9" wp14:editId="2490E304">
             <wp:extent cx="6327776" cy="3197225"/>
@@ -7550,6 +6890,7 @@
         <w:rPr>
           <w:noProof/>
         </w:rPr>
+        <w:lastRenderedPageBreak/>
         <w:drawing>
           <wp:inline distT="0" distB="0" distL="0" distR="0" wp14:anchorId="6561E066" wp14:editId="76EAA1FC">
             <wp:extent cx="6327776" cy="3197225"/>
@@ -7602,25 +6943,7 @@
         <w:t xml:space="preserve">III.7.3.  </w:t>
       </w:r>
       <w:r>
-        <w:t>Tr</w:t>
-      </w:r>
-      <w:r>
-        <w:t>ả</w:t>
-      </w:r>
-      <w:r>
-        <w:t xml:space="preserve"> l</w:t>
-      </w:r>
-      <w:r>
-        <w:t>ờ</w:t>
-      </w:r>
-      <w:r>
-        <w:t>i câu h</w:t>
-      </w:r>
-      <w:r>
-        <w:t>ỏ</w:t>
-      </w:r>
-      <w:r>
-        <w:t>i:</w:t>
+        <w:t>Trả lời câu hỏi:</w:t>
       </w:r>
       <w:r>
         <w:rPr>
@@ -7655,14 +6978,7 @@
         <w:jc w:val="both"/>
       </w:pPr>
       <w:r>
-        <w:lastRenderedPageBreak/>
-        <w:t xml:space="preserve"> </w:t>
-      </w:r>
-      <w:r>
-        <w:t>.....................................................................................................................................   ........................................................................................................................</w:t>
-      </w:r>
-      <w:r>
-        <w:t xml:space="preserve">.............   </w:t>
+        <w:t xml:space="preserve"> .....................................................................................................................................   .....................................................................................................................................   </w:t>
       </w:r>
     </w:p>
     <w:sectPr>
@@ -7835,55 +7151,7 @@
         <w:i/>
         <w:sz w:val="20"/>
       </w:rPr>
-      <w:t>Biên so</w:t>
-    </w:r>
-    <w:r>
-      <w:rPr>
-        <w:rFonts w:ascii="Arial" w:eastAsia="Arial" w:hAnsi="Arial" w:cs="Arial"/>
-        <w:i/>
-        <w:sz w:val="20"/>
-      </w:rPr>
-      <w:t>ạ</w:t>
-    </w:r>
-    <w:r>
-      <w:rPr>
-        <w:rFonts w:ascii="Arial" w:eastAsia="Arial" w:hAnsi="Arial" w:cs="Arial"/>
-        <w:i/>
-        <w:sz w:val="20"/>
-      </w:rPr>
-      <w:t>n: ThS. Ph</w:t>
-    </w:r>
-    <w:r>
-      <w:rPr>
-        <w:rFonts w:ascii="Arial" w:eastAsia="Arial" w:hAnsi="Arial" w:cs="Arial"/>
-        <w:i/>
-        <w:sz w:val="20"/>
-      </w:rPr>
-      <w:t>ạ</w:t>
-    </w:r>
-    <w:r>
-      <w:rPr>
-        <w:rFonts w:ascii="Arial" w:eastAsia="Arial" w:hAnsi="Arial" w:cs="Arial"/>
-        <w:i/>
-        <w:sz w:val="20"/>
-      </w:rPr>
-      <w:t>m Duy L</w:t>
-    </w:r>
-    <w:r>
-      <w:rPr>
-        <w:rFonts w:ascii="Arial" w:eastAsia="Arial" w:hAnsi="Arial" w:cs="Arial"/>
-        <w:i/>
-        <w:sz w:val="20"/>
-      </w:rPr>
-      <w:t>ộ</w:t>
-    </w:r>
-    <w:r>
-      <w:rPr>
-        <w:rFonts w:ascii="Arial" w:eastAsia="Arial" w:hAnsi="Arial" w:cs="Arial"/>
-        <w:i/>
-        <w:sz w:val="20"/>
-      </w:rPr>
-      <w:t xml:space="preserve">c </w:t>
+      <w:t xml:space="preserve">Biên soạn: ThS. Phạm Duy Lộc </w:t>
     </w:r>
     <w:r>
       <w:rPr>
@@ -7954,31 +7222,16 @@
       </w:rPr>
       <w:t>/</w:t>
     </w:r>
-    <w:r>
-      <w:fldChar w:fldCharType="begin"/>
-    </w:r>
-    <w:r>
-      <w:instrText xml:space="preserve"> NUMPAGES   \* MERGEFORMAT </w:instrText>
-    </w:r>
-    <w:r>
-      <w:fldChar w:fldCharType="separate"/>
-    </w:r>
-    <w:r>
-      <w:rPr>
-        <w:rFonts w:ascii="Arial" w:eastAsia="Arial" w:hAnsi="Arial" w:cs="Arial"/>
-        <w:i/>
-        <w:sz w:val="20"/>
-      </w:rPr>
-      <w:t>18</w:t>
-    </w:r>
-    <w:r>
-      <w:rPr>
-        <w:rFonts w:ascii="Arial" w:eastAsia="Arial" w:hAnsi="Arial" w:cs="Arial"/>
-        <w:i/>
-        <w:sz w:val="20"/>
-      </w:rPr>
-      <w:fldChar w:fldCharType="end"/>
-    </w:r>
+    <w:fldSimple w:instr=" NUMPAGES   \* MERGEFORMAT ">
+      <w:r>
+        <w:rPr>
+          <w:rFonts w:ascii="Arial" w:eastAsia="Arial" w:hAnsi="Arial" w:cs="Arial"/>
+          <w:i/>
+          <w:sz w:val="20"/>
+        </w:rPr>
+        <w:t>18</w:t>
+      </w:r>
+    </w:fldSimple>
   </w:p>
   <w:p>
     <w:pPr>
@@ -8136,63 +7389,7 @@
         <w:i/>
         <w:sz w:val="20"/>
       </w:rPr>
-      <w:t>Biên so</w:t>
-    </w:r>
-    <w:r>
-      <w:rPr>
-        <w:rFonts w:ascii="Arial" w:eastAsia="Arial" w:hAnsi="Arial" w:cs="Arial"/>
-        <w:i/>
-        <w:sz w:val="20"/>
-      </w:rPr>
-      <w:t>ạ</w:t>
-    </w:r>
-    <w:r>
-      <w:rPr>
-        <w:rFonts w:ascii="Arial" w:eastAsia="Arial" w:hAnsi="Arial" w:cs="Arial"/>
-        <w:i/>
-        <w:sz w:val="20"/>
-      </w:rPr>
-      <w:t xml:space="preserve">n: ThS. </w:t>
-    </w:r>
-    <w:r>
-      <w:rPr>
-        <w:rFonts w:ascii="Arial" w:eastAsia="Arial" w:hAnsi="Arial" w:cs="Arial"/>
-        <w:i/>
-        <w:sz w:val="20"/>
-      </w:rPr>
-      <w:t>Ph</w:t>
-    </w:r>
-    <w:r>
-      <w:rPr>
-        <w:rFonts w:ascii="Arial" w:eastAsia="Arial" w:hAnsi="Arial" w:cs="Arial"/>
-        <w:i/>
-        <w:sz w:val="20"/>
-      </w:rPr>
-      <w:t>ạ</w:t>
-    </w:r>
-    <w:r>
-      <w:rPr>
-        <w:rFonts w:ascii="Arial" w:eastAsia="Arial" w:hAnsi="Arial" w:cs="Arial"/>
-        <w:i/>
-        <w:sz w:val="20"/>
-      </w:rPr>
-      <w:t>m Duy L</w:t>
-    </w:r>
-    <w:r>
-      <w:rPr>
-        <w:rFonts w:ascii="Arial" w:eastAsia="Arial" w:hAnsi="Arial" w:cs="Arial"/>
-        <w:i/>
-        <w:sz w:val="20"/>
-      </w:rPr>
-      <w:t>ộ</w:t>
-    </w:r>
-    <w:r>
-      <w:rPr>
-        <w:rFonts w:ascii="Arial" w:eastAsia="Arial" w:hAnsi="Arial" w:cs="Arial"/>
-        <w:i/>
-        <w:sz w:val="20"/>
-      </w:rPr>
-      <w:t xml:space="preserve">c </w:t>
+      <w:t xml:space="preserve">Biên soạn: ThS. Phạm Duy Lộc </w:t>
     </w:r>
     <w:r>
       <w:rPr>
@@ -8263,31 +7460,16 @@
       </w:rPr>
       <w:t>/</w:t>
     </w:r>
-    <w:r>
-      <w:fldChar w:fldCharType="begin"/>
-    </w:r>
-    <w:r>
-      <w:instrText xml:space="preserve"> NUMPAGES   \* MERGEFORMAT </w:instrText>
-    </w:r>
-    <w:r>
-      <w:fldChar w:fldCharType="separate"/>
-    </w:r>
-    <w:r>
-      <w:rPr>
-        <w:rFonts w:ascii="Arial" w:eastAsia="Arial" w:hAnsi="Arial" w:cs="Arial"/>
-        <w:i/>
-        <w:sz w:val="20"/>
-      </w:rPr>
-      <w:t>18</w:t>
-    </w:r>
-    <w:r>
-      <w:rPr>
-        <w:rFonts w:ascii="Arial" w:eastAsia="Arial" w:hAnsi="Arial" w:cs="Arial"/>
-        <w:i/>
-        <w:sz w:val="20"/>
-      </w:rPr>
-      <w:fldChar w:fldCharType="end"/>
-    </w:r>
+    <w:fldSimple w:instr=" NUMPAGES   \* MERGEFORMAT ">
+      <w:r>
+        <w:rPr>
+          <w:rFonts w:ascii="Arial" w:eastAsia="Arial" w:hAnsi="Arial" w:cs="Arial"/>
+          <w:i/>
+          <w:sz w:val="20"/>
+        </w:rPr>
+        <w:t>18</w:t>
+      </w:r>
+    </w:fldSimple>
   </w:p>
   <w:p>
     <w:pPr>
@@ -8445,55 +7627,7 @@
         <w:i/>
         <w:sz w:val="20"/>
       </w:rPr>
-      <w:t>Biên so</w:t>
-    </w:r>
-    <w:r>
-      <w:rPr>
-        <w:rFonts w:ascii="Arial" w:eastAsia="Arial" w:hAnsi="Arial" w:cs="Arial"/>
-        <w:i/>
-        <w:sz w:val="20"/>
-      </w:rPr>
-      <w:t>ạ</w:t>
-    </w:r>
-    <w:r>
-      <w:rPr>
-        <w:rFonts w:ascii="Arial" w:eastAsia="Arial" w:hAnsi="Arial" w:cs="Arial"/>
-        <w:i/>
-        <w:sz w:val="20"/>
-      </w:rPr>
-      <w:t>n: ThS. Ph</w:t>
-    </w:r>
-    <w:r>
-      <w:rPr>
-        <w:rFonts w:ascii="Arial" w:eastAsia="Arial" w:hAnsi="Arial" w:cs="Arial"/>
-        <w:i/>
-        <w:sz w:val="20"/>
-      </w:rPr>
-      <w:t>ạ</w:t>
-    </w:r>
-    <w:r>
-      <w:rPr>
-        <w:rFonts w:ascii="Arial" w:eastAsia="Arial" w:hAnsi="Arial" w:cs="Arial"/>
-        <w:i/>
-        <w:sz w:val="20"/>
-      </w:rPr>
-      <w:t>m Duy L</w:t>
-    </w:r>
-    <w:r>
-      <w:rPr>
-        <w:rFonts w:ascii="Arial" w:eastAsia="Arial" w:hAnsi="Arial" w:cs="Arial"/>
-        <w:i/>
-        <w:sz w:val="20"/>
-      </w:rPr>
-      <w:t>ộ</w:t>
-    </w:r>
-    <w:r>
-      <w:rPr>
-        <w:rFonts w:ascii="Arial" w:eastAsia="Arial" w:hAnsi="Arial" w:cs="Arial"/>
-        <w:i/>
-        <w:sz w:val="20"/>
-      </w:rPr>
-      <w:t xml:space="preserve">c </w:t>
+      <w:t xml:space="preserve">Biên soạn: ThS. Phạm Duy Lộc </w:t>
     </w:r>
     <w:r>
       <w:rPr>
@@ -8564,34 +7698,16 @@
       </w:rPr>
       <w:t>/</w:t>
     </w:r>
-    <w:r>
-      <w:fldChar w:fldCharType="begin"/>
-    </w:r>
-    <w:r>
-      <w:instrText xml:space="preserve"> NUM</w:instrText>
-    </w:r>
-    <w:r>
-      <w:instrText xml:space="preserve">PAGES   \* MERGEFORMAT </w:instrText>
-    </w:r>
-    <w:r>
-      <w:fldChar w:fldCharType="separate"/>
-    </w:r>
-    <w:r>
-      <w:rPr>
-        <w:rFonts w:ascii="Arial" w:eastAsia="Arial" w:hAnsi="Arial" w:cs="Arial"/>
-        <w:i/>
-        <w:sz w:val="20"/>
-      </w:rPr>
-      <w:t>18</w:t>
-    </w:r>
-    <w:r>
-      <w:rPr>
-        <w:rFonts w:ascii="Arial" w:eastAsia="Arial" w:hAnsi="Arial" w:cs="Arial"/>
-        <w:i/>
-        <w:sz w:val="20"/>
-      </w:rPr>
-      <w:fldChar w:fldCharType="end"/>
-    </w:r>
+    <w:fldSimple w:instr=" NUMPAGES   \* MERGEFORMAT ">
+      <w:r>
+        <w:rPr>
+          <w:rFonts w:ascii="Arial" w:eastAsia="Arial" w:hAnsi="Arial" w:cs="Arial"/>
+          <w:i/>
+          <w:sz w:val="20"/>
+        </w:rPr>
+        <w:t>18</w:t>
+      </w:r>
+    </w:fldSimple>
   </w:p>
   <w:p>
     <w:pPr>
@@ -8807,55 +7923,7 @@
         <w:sz w:val="20"/>
       </w:rPr>
       <w:tab/>
-      <w:t xml:space="preserve">                              Th</w:t>
-    </w:r>
-    <w:r>
-      <w:rPr>
-        <w:rFonts w:ascii="Arial" w:eastAsia="Arial" w:hAnsi="Arial" w:cs="Arial"/>
-        <w:i/>
-        <w:sz w:val="20"/>
-      </w:rPr>
-      <w:t>ự</w:t>
-    </w:r>
-    <w:r>
-      <w:rPr>
-        <w:rFonts w:ascii="Arial" w:eastAsia="Arial" w:hAnsi="Arial" w:cs="Arial"/>
-        <w:i/>
-        <w:sz w:val="20"/>
-      </w:rPr>
-      <w:t>c hành L</w:t>
-    </w:r>
-    <w:r>
-      <w:rPr>
-        <w:rFonts w:ascii="Arial" w:eastAsia="Arial" w:hAnsi="Arial" w:cs="Arial"/>
-        <w:i/>
-        <w:sz w:val="20"/>
-      </w:rPr>
-      <w:t>ậ</w:t>
-    </w:r>
-    <w:r>
-      <w:rPr>
-        <w:rFonts w:ascii="Arial" w:eastAsia="Arial" w:hAnsi="Arial" w:cs="Arial"/>
-        <w:i/>
-        <w:sz w:val="20"/>
-      </w:rPr>
-      <w:t>p trình m</w:t>
-    </w:r>
-    <w:r>
-      <w:rPr>
-        <w:rFonts w:ascii="Arial" w:eastAsia="Arial" w:hAnsi="Arial" w:cs="Arial"/>
-        <w:i/>
-        <w:sz w:val="20"/>
-      </w:rPr>
-      <w:t>ạ</w:t>
-    </w:r>
-    <w:r>
-      <w:rPr>
-        <w:rFonts w:ascii="Arial" w:eastAsia="Arial" w:hAnsi="Arial" w:cs="Arial"/>
-        <w:i/>
-        <w:sz w:val="20"/>
-      </w:rPr>
-      <w:t xml:space="preserve">ng </w:t>
+      <w:t xml:space="preserve">                              Thực hành Lập trình mạng </w:t>
     </w:r>
   </w:p>
 </w:hdr>
@@ -9024,55 +8092,7 @@
         <w:sz w:val="20"/>
       </w:rPr>
       <w:tab/>
-      <w:t xml:space="preserve">                              Th</w:t>
-    </w:r>
-    <w:r>
-      <w:rPr>
-        <w:rFonts w:ascii="Arial" w:eastAsia="Arial" w:hAnsi="Arial" w:cs="Arial"/>
-        <w:i/>
-        <w:sz w:val="20"/>
-      </w:rPr>
-      <w:t>ự</w:t>
-    </w:r>
-    <w:r>
-      <w:rPr>
-        <w:rFonts w:ascii="Arial" w:eastAsia="Arial" w:hAnsi="Arial" w:cs="Arial"/>
-        <w:i/>
-        <w:sz w:val="20"/>
-      </w:rPr>
-      <w:t>c hành L</w:t>
-    </w:r>
-    <w:r>
-      <w:rPr>
-        <w:rFonts w:ascii="Arial" w:eastAsia="Arial" w:hAnsi="Arial" w:cs="Arial"/>
-        <w:i/>
-        <w:sz w:val="20"/>
-      </w:rPr>
-      <w:t>ậ</w:t>
-    </w:r>
-    <w:r>
-      <w:rPr>
-        <w:rFonts w:ascii="Arial" w:eastAsia="Arial" w:hAnsi="Arial" w:cs="Arial"/>
-        <w:i/>
-        <w:sz w:val="20"/>
-      </w:rPr>
-      <w:t>p trình m</w:t>
-    </w:r>
-    <w:r>
-      <w:rPr>
-        <w:rFonts w:ascii="Arial" w:eastAsia="Arial" w:hAnsi="Arial" w:cs="Arial"/>
-        <w:i/>
-        <w:sz w:val="20"/>
-      </w:rPr>
-      <w:t>ạ</w:t>
-    </w:r>
-    <w:r>
-      <w:rPr>
-        <w:rFonts w:ascii="Arial" w:eastAsia="Arial" w:hAnsi="Arial" w:cs="Arial"/>
-        <w:i/>
-        <w:sz w:val="20"/>
-      </w:rPr>
-      <w:t xml:space="preserve">ng </w:t>
+      <w:t xml:space="preserve">                              Thực hành Lập trình mạng </w:t>
     </w:r>
   </w:p>
 </w:hdr>
@@ -9196,15 +8216,7 @@
         <w:i/>
         <w:sz w:val="20"/>
       </w:rPr>
-      <w:t>khanhtnn@dlu.edu.vn</w:t>
-    </w:r>
-    <w:r>
-      <w:rPr>
-        <w:rFonts w:ascii="Arial" w:eastAsia="Arial" w:hAnsi="Arial" w:cs="Arial"/>
-        <w:i/>
-        <w:sz w:val="20"/>
-      </w:rPr>
-      <w:t xml:space="preserve">  </w:t>
+      <w:t xml:space="preserve">khanhtnn@dlu.edu.vn  </w:t>
     </w:r>
     <w:r>
       <w:rPr>
@@ -9249,55 +8261,7 @@
         <w:sz w:val="20"/>
       </w:rPr>
       <w:tab/>
-      <w:t xml:space="preserve">                              Th</w:t>
-    </w:r>
-    <w:r>
-      <w:rPr>
-        <w:rFonts w:ascii="Arial" w:eastAsia="Arial" w:hAnsi="Arial" w:cs="Arial"/>
-        <w:i/>
-        <w:sz w:val="20"/>
-      </w:rPr>
-      <w:t>ự</w:t>
-    </w:r>
-    <w:r>
-      <w:rPr>
-        <w:rFonts w:ascii="Arial" w:eastAsia="Arial" w:hAnsi="Arial" w:cs="Arial"/>
-        <w:i/>
-        <w:sz w:val="20"/>
-      </w:rPr>
-      <w:t>c hành L</w:t>
-    </w:r>
-    <w:r>
-      <w:rPr>
-        <w:rFonts w:ascii="Arial" w:eastAsia="Arial" w:hAnsi="Arial" w:cs="Arial"/>
-        <w:i/>
-        <w:sz w:val="20"/>
-      </w:rPr>
-      <w:t>ậ</w:t>
-    </w:r>
-    <w:r>
-      <w:rPr>
-        <w:rFonts w:ascii="Arial" w:eastAsia="Arial" w:hAnsi="Arial" w:cs="Arial"/>
-        <w:i/>
-        <w:sz w:val="20"/>
-      </w:rPr>
-      <w:t>p trình m</w:t>
-    </w:r>
-    <w:r>
-      <w:rPr>
-        <w:rFonts w:ascii="Arial" w:eastAsia="Arial" w:hAnsi="Arial" w:cs="Arial"/>
-        <w:i/>
-        <w:sz w:val="20"/>
-      </w:rPr>
-      <w:t>ạ</w:t>
-    </w:r>
-    <w:r>
-      <w:rPr>
-        <w:rFonts w:ascii="Arial" w:eastAsia="Arial" w:hAnsi="Arial" w:cs="Arial"/>
-        <w:i/>
-        <w:sz w:val="20"/>
-      </w:rPr>
-      <w:t xml:space="preserve">ng </w:t>
+      <w:t xml:space="preserve">                              Thực hành Lập trình mạng </w:t>
     </w:r>
   </w:p>
 </w:hdr>

</xml_diff>

<commit_message>
Sắp xong lý thuyết lab 03 - chưa thực hành
</commit_message>
<xml_diff>
--- a/Trả lời câu hỏi/2312609_NguyenNgocThanhHienLab03.docx
+++ b/Trả lời câu hỏi/2312609_NguyenNgocThanhHienLab03.docx
@@ -3381,6 +3381,15 @@
     </w:p>
     <w:p>
       <w:pPr>
+        <w:spacing w:after="248" w:line="276" w:lineRule="auto"/>
+        <w:ind w:left="370" w:right="112" w:firstLine="0"/>
+      </w:pPr>
+      <w:r>
+        <w:t>- Khi client gửi gói tin tới server nhưng lại không có tiến trình nào lắng nghe ở cổng trên server, hệ điều hành của máy chủ sẽ gửi lại một gói tin ICMP (Internet Control Message Protocol) với thông báo “Destination Unreachable” (không thể đến đích) đến client.</w:t>
+      </w:r>
+    </w:p>
+    <w:p>
+      <w:pPr>
         <w:numPr>
           <w:ilvl w:val="0"/>
           <w:numId w:val="3"/>
@@ -3389,7 +3398,13 @@
         <w:ind w:right="112" w:hanging="360"/>
       </w:pPr>
       <w:r>
-        <w:t xml:space="preserve">Khi đang chạy tắt server thì chương trình trên có bị lỗi không? Tạo sao </w:t>
+        <w:t>Khi đang chạy tắt server thì chương trình trên có bị lỗi không? Tạ</w:t>
+      </w:r>
+      <w:r>
+        <w:t>i</w:t>
+      </w:r>
+      <w:r>
+        <w:t xml:space="preserve"> sao </w:t>
       </w:r>
     </w:p>
     <w:p>
@@ -3398,16 +3413,43 @@
         <w:ind w:left="370" w:right="112"/>
       </w:pPr>
       <w:r>
-        <w:t xml:space="preserve"> .....................................................................................................................................  </w:t>
-      </w:r>
-    </w:p>
-    <w:p>
-      <w:pPr>
-        <w:spacing w:after="250" w:line="276" w:lineRule="auto"/>
+        <w:t>Có, chương trình client sẽ bị lỗi giống trường hợp ở câu hỏi 1, nhưng chỉ xảy ra khi client thực hiện gửi hoặc nhận sau khi server đã bị ngắt.</w:t>
+      </w:r>
+    </w:p>
+    <w:p>
+      <w:pPr>
+        <w:spacing w:line="276" w:lineRule="auto"/>
         <w:ind w:left="370" w:right="112"/>
       </w:pPr>
       <w:r>
-        <w:t xml:space="preserve"> .....................................................................................................................................  </w:t>
+        <w:t>- Khi client và server đang giao tiếp, thực hiện các hành động gửi và nhận mà server bị ngắt đột ngột thì client sẽ không lập tức biết server bị ngắt.</w:t>
+      </w:r>
+    </w:p>
+    <w:p>
+      <w:pPr>
+        <w:spacing w:line="276" w:lineRule="auto"/>
+        <w:ind w:left="370" w:right="112"/>
+      </w:pPr>
+      <w:r>
+        <w:t>- Nhưng khi client gửi gói tin tiếp theo tới server thì sẽ gặp tình trạng giống câu hỏi 1 (không có tiến trình lắng nghe bên server), hệ điều hành của server (nếu còn hoạt động</w:t>
+      </w:r>
+      <w:r>
+        <w:t>)</w:t>
+      </w:r>
+      <w:r>
+        <w:t xml:space="preserve"> sẽ gửi một gói tin </w:t>
+      </w:r>
+      <w:r>
+        <w:t>ICMP đến client.</w:t>
+      </w:r>
+    </w:p>
+    <w:p>
+      <w:pPr>
+        <w:spacing w:line="276" w:lineRule="auto"/>
+        <w:ind w:left="370" w:right="112"/>
+      </w:pPr>
+      <w:r>
+        <w:t>- Client nhận được gói tin ICMP và nếu còn thực hiện hành động thì sẽ được thông báo rằng kết nối này đã mất.</w:t>
       </w:r>
     </w:p>
     <w:p>
@@ -3425,20 +3467,30 @@
     </w:p>
     <w:p>
       <w:pPr>
-        <w:spacing w:line="276" w:lineRule="auto"/>
-        <w:ind w:left="370" w:right="112"/>
-      </w:pPr>
-      <w:r>
-        <w:t xml:space="preserve"> .....................................................................................................................................  </w:t>
-      </w:r>
-    </w:p>
-    <w:p>
-      <w:pPr>
         <w:spacing w:after="294" w:line="276" w:lineRule="auto"/>
         <w:ind w:left="370" w:right="112"/>
       </w:pPr>
       <w:r>
-        <w:t xml:space="preserve"> .....................................................................................................................................  </w:t>
+        <w:t>Không, server vẫn tiếp tục chạy bình thường.</w:t>
+      </w:r>
+    </w:p>
+    <w:p>
+      <w:pPr>
+        <w:spacing w:after="294" w:line="276" w:lineRule="auto"/>
+        <w:ind w:left="370" w:right="112"/>
+      </w:pPr>
+      <w:r>
+        <w:lastRenderedPageBreak/>
+        <w:t>- Server UDP không duy trì trang thái kết nối với client cụ thể nào. Server chỉ ở trong một vòng lặp chờ đợi gói tin đến với cổng của server.</w:t>
+      </w:r>
+    </w:p>
+    <w:p>
+      <w:pPr>
+        <w:spacing w:after="294" w:line="276" w:lineRule="auto"/>
+        <w:ind w:left="370" w:right="112"/>
+      </w:pPr>
+      <w:r>
+        <w:t>- Với server, việc client ngắt kết nối mà không có thông báo thì chỉ là server không nhận thêm gói tin nào từ client đó nữa. Server vẫn tiếp tục chờ để phục vụ các gói tin từ các client khác.</w:t>
       </w:r>
     </w:p>
     <w:p>
@@ -3617,7 +3669,6 @@
         <w:rPr>
           <w:u w:val="none"/>
         </w:rPr>
-        <w:lastRenderedPageBreak/>
         <w:t xml:space="preserve">III.5.2.  </w:t>
       </w:r>
       <w:r>
@@ -3847,6 +3898,7 @@
         <w:rPr>
           <w:noProof/>
         </w:rPr>
+        <w:lastRenderedPageBreak/>
         <w:drawing>
           <wp:inline distT="0" distB="0" distL="0" distR="0" wp14:anchorId="7DD5AEC5" wp14:editId="099EAB23">
             <wp:extent cx="6371591" cy="3220085"/>
@@ -3904,7 +3956,6 @@
         <w:rPr>
           <w:noProof/>
         </w:rPr>
-        <w:lastRenderedPageBreak/>
         <w:drawing>
           <wp:inline distT="0" distB="0" distL="0" distR="0" wp14:anchorId="27182306" wp14:editId="640477B1">
             <wp:extent cx="6327776" cy="3197225"/>
@@ -3991,7 +4042,12 @@
         <w:ind w:left="370" w:right="112"/>
       </w:pPr>
       <w:r>
-        <w:t xml:space="preserve"> .....................................................................................................................................   .....................................................................................................................................  </w:t>
+        <w:lastRenderedPageBreak/>
+        <w:t xml:space="preserve">Vì mỗi thông điệp đước gửi đi </w:t>
+      </w:r>
+      <w:r>
+        <w:tab/>
+        <w:t>dưới dang một gói tin (datagram) độc lập và có ranh giới với các gói tin khác, khác biệt hoàn toàn với TCP</w:t>
       </w:r>
     </w:p>
     <w:p>
@@ -4000,7 +4056,22 @@
         <w:ind w:left="360" w:firstLine="0"/>
       </w:pPr>
       <w:r>
-        <w:t xml:space="preserve"> </w:t>
+        <w:t xml:space="preserve">- </w:t>
+      </w:r>
+      <w:r>
+        <w:t>UDP là giao thức hướng thông điệp (Message-Oriented Protocol): Khi một ứng dụng gửi một khối dữ liệu (một thông điệp) qua socket UDP, giao thức sẽ đóng gói toàn bộ khối dữ liệu đó vào một datagram duy nhất và gửi đi. UDP không chia nhỏ hay gộp các thông điệp lại với nhau. Nếu bạn thực hiện lệnh SendTo() 5 lần, thì sẽ có chính xác 5 datagram được gửi đi trên mạng.</w:t>
+      </w:r>
+    </w:p>
+    <w:p>
+      <w:pPr>
+        <w:spacing w:after="296" w:line="276" w:lineRule="auto"/>
+        <w:ind w:left="360" w:firstLine="0"/>
+      </w:pPr>
+      <w:r>
+        <w:t xml:space="preserve">- </w:t>
+      </w:r>
+      <w:r>
+        <w:t>Bảo toàn ranh giới thông điệp (Preservation of Message Boundaries): Phía nhận, khi thực hiện lệnh ReceiveFrom(), sẽ nhận được toàn bộ nội dung của một datagram trong một lần đọc. Nếu Client gửi một gói tin 50 byte và sau đó là một gói tin 100 byte, Server sẽ nhận được đúng một gói 50 byte trong lần đọc đầu tiên và một gói 100 byte trong lần đọc thứ hai. Nó không bao giờ nhận được 75 byte hay gộp cả hai thành 150 byte. Chính nhờ đặc điểm này mà các thông điệp riêng lẻ được phân biệt một cách tự nhiên.</w:t>
       </w:r>
     </w:p>
     <w:p>
@@ -4272,7 +4343,6 @@
           <w:rFonts w:ascii="Courier New" w:eastAsia="Courier New" w:hAnsi="Courier New" w:cs="Courier New"/>
           <w:sz w:val="20"/>
         </w:rPr>
-        <w:lastRenderedPageBreak/>
         <w:t>}</w:t>
       </w:r>
       <w:r>
@@ -4323,20 +4393,39 @@
     </w:p>
     <w:p>
       <w:pPr>
-        <w:spacing w:line="276" w:lineRule="auto"/>
-        <w:ind w:left="370" w:right="112"/>
-      </w:pPr>
-      <w:r>
-        <w:t xml:space="preserve"> .....................................................................................................................................  </w:t>
-      </w:r>
-    </w:p>
-    <w:p>
-      <w:pPr>
         <w:spacing w:after="269" w:line="276" w:lineRule="auto"/>
         <w:ind w:left="370" w:right="112"/>
       </w:pPr>
       <w:r>
-        <w:t xml:space="preserve"> .....................................................................................................................................  </w:t>
+        <w:t>Không có lỗi nhưng dữ liệu sẽ bị mất.</w:t>
+      </w:r>
+    </w:p>
+    <w:p>
+      <w:pPr>
+        <w:spacing w:after="269" w:line="276" w:lineRule="auto"/>
+        <w:ind w:left="370" w:right="112"/>
+      </w:pPr>
+      <w:r>
+        <w:lastRenderedPageBreak/>
+        <w:t>- Khi server gửi đi một thông điệp lớn hơn 10 byte thì khi client nhận gói tin UDP từ mạng nhưng vì bộ nhớ đệm chỉ có 10 byte nên client chỉ lấy 10 byte đầu tiên.</w:t>
+      </w:r>
+    </w:p>
+    <w:p>
+      <w:pPr>
+        <w:spacing w:after="269" w:line="276" w:lineRule="auto"/>
+        <w:ind w:left="370" w:right="112"/>
+      </w:pPr>
+      <w:r>
+        <w:t xml:space="preserve">- Thao tác này không gây ra lỗi </w:t>
+      </w:r>
+      <w:r>
+        <w:sym w:font="Wingdings" w:char="F0E0"/>
+      </w:r>
+      <w:r>
+        <w:t xml:space="preserve"> client chỉ nhận và hiển thị được một phần của thông điệp, phần còn lại sẽ bị mất và không có bất kỳ cảnh báo nào.</w:t>
+      </w:r>
+      <w:r>
+        <w:t xml:space="preserve">  </w:t>
       </w:r>
     </w:p>
     <w:p>
@@ -4967,16 +5056,37 @@
         <w:ind w:left="370" w:right="112"/>
       </w:pPr>
       <w:r>
-        <w:t xml:space="preserve"> .....................................................................................................................................  </w:t>
-      </w:r>
-    </w:p>
-    <w:p>
-      <w:pPr>
-        <w:spacing w:after="281" w:line="276" w:lineRule="auto"/>
+        <w:t>Không, các dữ liệu đã mất sẽ không lấy lại được.</w:t>
+      </w:r>
+    </w:p>
+    <w:p>
+      <w:pPr>
+        <w:spacing w:line="276" w:lineRule="auto"/>
         <w:ind w:left="370" w:right="112"/>
       </w:pPr>
       <w:r>
-        <w:t xml:space="preserve"> .....................................................................................................................................  </w:t>
+        <w:t>- Chương trình hiện tại chỉ được thiết kế để báo lỗi về mất kết nối hay không nhận được gói tin trong một khoảng thơi gian nhất định</w:t>
+      </w:r>
+    </w:p>
+    <w:p>
+      <w:pPr>
+        <w:spacing w:line="276" w:lineRule="auto"/>
+        <w:ind w:left="370" w:right="112"/>
+      </w:pPr>
+      <w:r>
+        <w:t xml:space="preserve">- Việc nhận một tập tin lơn hơn kích thước bộ nhớ đệm ban đầu không gây ra lỗi </w:t>
+      </w:r>
+      <w:r>
+        <w:sym w:font="Wingdings" w:char="F0E0"/>
+      </w:r>
+      <w:r>
+        <w:t xml:space="preserve"> Chương trình sẽ tiếp tục chạy mà không biết dữ liệu bị mất. Việc tăng kích thước bộ nhớ đệm chỉ có tác dụng với những lần nhận sau </w:t>
+      </w:r>
+      <w:r>
+        <w:sym w:font="Wingdings" w:char="F0E0"/>
+      </w:r>
+      <w:r>
+        <w:t xml:space="preserve"> không thể khôi phục được phần dữ liệu đã bị mất nếu không có một cơ chế yêu cầu gửi lại dữ liệu.</w:t>
       </w:r>
     </w:p>
     <w:p>
@@ -5396,6 +5506,7 @@
           <w:rFonts w:ascii="Courier New" w:eastAsia="Courier New" w:hAnsi="Courier New" w:cs="Courier New"/>
           <w:sz w:val="19"/>
         </w:rPr>
+        <w:lastRenderedPageBreak/>
         <w:t xml:space="preserve">            </w:t>
       </w:r>
       <w:r>
@@ -5521,7 +5632,6 @@
           <w:rFonts w:ascii="Courier New" w:eastAsia="Courier New" w:hAnsi="Courier New" w:cs="Courier New"/>
           <w:sz w:val="19"/>
         </w:rPr>
-        <w:lastRenderedPageBreak/>
         <w:t xml:space="preserve">            }             </w:t>
       </w:r>
       <w:r>
@@ -6346,6 +6456,7 @@
           <w:rFonts w:ascii="Courier New" w:eastAsia="Courier New" w:hAnsi="Courier New" w:cs="Courier New"/>
           <w:sz w:val="19"/>
         </w:rPr>
+        <w:lastRenderedPageBreak/>
         <w:t xml:space="preserve">        }         </w:t>
       </w:r>
       <w:r>
@@ -6481,7 +6592,6 @@
           <w:rFonts w:ascii="Courier New" w:eastAsia="Courier New" w:hAnsi="Courier New" w:cs="Courier New"/>
           <w:sz w:val="19"/>
         </w:rPr>
-        <w:lastRenderedPageBreak/>
         <w:t xml:space="preserve">            input = </w:t>
       </w:r>
       <w:r>
@@ -6833,6 +6943,7 @@
         <w:rPr>
           <w:noProof/>
         </w:rPr>
+        <w:lastRenderedPageBreak/>
         <w:drawing>
           <wp:inline distT="0" distB="0" distL="0" distR="0" wp14:anchorId="72E70AA9" wp14:editId="2490E304">
             <wp:extent cx="6327776" cy="3197225"/>
@@ -6890,7 +7001,6 @@
         <w:rPr>
           <w:noProof/>
         </w:rPr>
-        <w:lastRenderedPageBreak/>
         <w:drawing>
           <wp:inline distT="0" distB="0" distL="0" distR="0" wp14:anchorId="6561E066" wp14:editId="76EAA1FC">
             <wp:extent cx="6327776" cy="3197225"/>
@@ -6978,6 +7088,7 @@
         <w:jc w:val="both"/>
       </w:pPr>
       <w:r>
+        <w:lastRenderedPageBreak/>
         <w:t xml:space="preserve"> .....................................................................................................................................   .....................................................................................................................................   </w:t>
       </w:r>
     </w:p>
@@ -9460,7 +9571,6 @@
   <w:style w:type="character" w:default="1" w:styleId="DefaultParagraphFont">
     <w:name w:val="Default Paragraph Font"/>
     <w:uiPriority w:val="1"/>
-    <w:semiHidden/>
     <w:unhideWhenUsed/>
   </w:style>
   <w:style w:type="table" w:default="1" w:styleId="TableNormal">

</xml_diff>